<commit_message>
Game analytics report updated with images
</commit_message>
<xml_diff>
--- a/Game analytics report.docx
+++ b/Game analytics report.docx
@@ -1,6 +1,6 @@
 
 <file path=word/document.xml><?xml version="1.0" encoding="utf-8"?>
-<w:document xmlns:wpc="http://schemas.microsoft.com/office/word/2010/wordprocessingCanvas" xmlns:mc="http://schemas.openxmlformats.org/markup-compatibility/2006" xmlns:o="urn:schemas-microsoft-com:office:office" xmlns:r="http://schemas.openxmlformats.org/officeDocument/2006/relationships" xmlns:m="http://schemas.openxmlformats.org/officeDocument/2006/math" xmlns:v="urn:schemas-microsoft-com:vml" xmlns:wp14="http://schemas.microsoft.com/office/word/2010/wordprocessingDrawing" xmlns:wp="http://schemas.openxmlformats.org/drawingml/2006/wordprocessingDrawing" xmlns:w10="urn:schemas-microsoft-com:office:word" xmlns:w="http://schemas.openxmlformats.org/wordprocessingml/2006/main" xmlns:w14="http://schemas.microsoft.com/office/word/2010/wordml" xmlns:w15="http://schemas.microsoft.com/office/word/2012/wordml" xmlns:wpg="http://schemas.microsoft.com/office/word/2010/wordprocessingGroup" xmlns:wpi="http://schemas.microsoft.com/office/word/2010/wordprocessingInk" xmlns:wne="http://schemas.microsoft.com/office/word/2006/wordml" xmlns:wps="http://schemas.microsoft.com/office/word/2010/wordprocessingShape" mc:Ignorable="w14 w15 wp14">
+<w:document xmlns:wpc="http://schemas.microsoft.com/office/word/2010/wordprocessingCanvas" xmlns:mo="http://schemas.microsoft.com/office/mac/office/2008/main" xmlns:mc="http://schemas.openxmlformats.org/markup-compatibility/2006" xmlns:mv="urn:schemas-microsoft-com:mac:vml" xmlns:o="urn:schemas-microsoft-com:office:office" xmlns:r="http://schemas.openxmlformats.org/officeDocument/2006/relationships" xmlns:m="http://schemas.openxmlformats.org/officeDocument/2006/math" xmlns:v="urn:schemas-microsoft-com:vml" xmlns:wp14="http://schemas.microsoft.com/office/word/2010/wordprocessingDrawing" xmlns:wp="http://schemas.openxmlformats.org/drawingml/2006/wordprocessingDrawing" xmlns:w10="urn:schemas-microsoft-com:office:word" xmlns:w="http://schemas.openxmlformats.org/wordprocessingml/2006/main" xmlns:w14="http://schemas.microsoft.com/office/word/2010/wordml" xmlns:wpg="http://schemas.microsoft.com/office/word/2010/wordprocessingGroup" xmlns:wpi="http://schemas.microsoft.com/office/word/2010/wordprocessingInk" xmlns:wne="http://schemas.microsoft.com/office/word/2006/wordml" xmlns:wps="http://schemas.microsoft.com/office/word/2010/wordprocessingShape" mc:Ignorable="w14 wp14">
   <w:body>
     <w:p>
       <w:pPr>
@@ -84,11 +84,6 @@
           <w:rFonts w:asciiTheme="majorHAnsi" w:hAnsiTheme="majorHAnsi"/>
         </w:rPr>
         <w:tab/>
-      </w:r>
-      <w:r>
-        <w:rPr>
-          <w:rFonts w:asciiTheme="majorHAnsi" w:hAnsiTheme="majorHAnsi"/>
-        </w:rPr>
         <w:t>loujbakker@gmail.com</w:t>
       </w:r>
     </w:p>
@@ -139,11 +134,6 @@
           <w:rFonts w:asciiTheme="majorHAnsi" w:hAnsiTheme="majorHAnsi"/>
         </w:rPr>
         <w:tab/>
-      </w:r>
-      <w:r>
-        <w:rPr>
-          <w:rFonts w:asciiTheme="majorHAnsi" w:hAnsiTheme="majorHAnsi"/>
-        </w:rPr>
         <w:t>dixiedeklerk@me.com</w:t>
       </w:r>
       <w:r>
@@ -200,11 +190,6 @@
           <w:rFonts w:asciiTheme="majorHAnsi" w:hAnsiTheme="majorHAnsi"/>
         </w:rPr>
         <w:tab/>
-      </w:r>
-      <w:r>
-        <w:rPr>
-          <w:rFonts w:asciiTheme="majorHAnsi" w:hAnsiTheme="majorHAnsi"/>
-        </w:rPr>
         <w:t>pim.o.klaassen@gmail.com</w:t>
       </w:r>
     </w:p>
@@ -255,11 +240,6 @@
           <w:rFonts w:asciiTheme="majorHAnsi" w:hAnsiTheme="majorHAnsi"/>
         </w:rPr>
         <w:tab/>
-      </w:r>
-      <w:r>
-        <w:rPr>
-          <w:rFonts w:asciiTheme="majorHAnsi" w:hAnsiTheme="majorHAnsi"/>
-        </w:rPr>
         <w:t>joost.zwart@hotmail.com</w:t>
       </w:r>
     </w:p>
@@ -311,19 +291,13 @@
           <w:lang w:val="en-GB"/>
         </w:rPr>
         <w:tab/>
+        <w:t>timhosman@hotmail.com</w:t>
       </w:r>
       <w:r>
         <w:rPr>
           <w:rFonts w:asciiTheme="majorHAnsi" w:hAnsiTheme="majorHAnsi"/>
           <w:lang w:val="en-GB"/>
         </w:rPr>
-        <w:t>timhosman@hotmail.com</w:t>
-      </w:r>
-      <w:r>
-        <w:rPr>
-          <w:rFonts w:asciiTheme="majorHAnsi" w:hAnsiTheme="majorHAnsi"/>
-          <w:lang w:val="en-GB"/>
-        </w:rPr>
         <w:br/>
       </w:r>
     </w:p>
@@ -379,7 +353,21 @@
           <w:rFonts w:asciiTheme="majorHAnsi" w:hAnsiTheme="majorHAnsi"/>
           <w:sz w:val="24"/>
         </w:rPr>
-        <w:t xml:space="preserve">throughout the game could be reached by the player, e.g. finding the key objects and outrunning Antag. However the final goal of Reaktor – reaching the reactor – was only achieved once. This is assumingly because of the very dense and small rooms of the archives; </w:t>
+        <w:t xml:space="preserve">throughout the game could be reached by the player, e.g. finding the </w:t>
+      </w:r>
+      <w:r>
+        <w:rPr>
+          <w:rFonts w:asciiTheme="majorHAnsi" w:hAnsiTheme="majorHAnsi"/>
+          <w:sz w:val="24"/>
+        </w:rPr>
+        <w:t xml:space="preserve">first two </w:t>
+      </w:r>
+      <w:r>
+        <w:rPr>
+          <w:rFonts w:asciiTheme="majorHAnsi" w:hAnsiTheme="majorHAnsi"/>
+          <w:sz w:val="24"/>
+        </w:rPr>
+        <w:t xml:space="preserve">key objects and outrunning Antag. However the final goal of Reaktor – reaching the reactor – was only achieved once. This is assumingly because of the very dense and small rooms of the archives; </w:t>
       </w:r>
       <w:r>
         <w:rPr>
@@ -430,35 +418,279 @@
         </w:rPr>
         <w:t>sets contribute to this problem.</w:t>
       </w:r>
-    </w:p>
-    <w:p>
-      <w:pPr>
-        <w:rPr>
-          <w:rFonts w:asciiTheme="majorHAnsi" w:hAnsiTheme="majorHAnsi"/>
-          <w:sz w:val="24"/>
-        </w:rPr>
-      </w:pPr>
-      <w:r>
-        <w:rPr>
-          <w:rFonts w:asciiTheme="majorHAnsi" w:hAnsiTheme="majorHAnsi"/>
-          <w:sz w:val="24"/>
-        </w:rPr>
-        <w:t>A possible solution for this problem is to furnish these rooms with</w:t>
-      </w:r>
-      <w:r>
-        <w:rPr>
-          <w:rFonts w:asciiTheme="majorHAnsi" w:hAnsiTheme="majorHAnsi"/>
-          <w:sz w:val="24"/>
-        </w:rPr>
-        <w:t xml:space="preserve"> less closets. Alternatives are cutting out dead ends or even limit Antag to only access the hallways. </w:t>
-      </w:r>
-      <w:r>
-        <w:rPr>
-          <w:rFonts w:asciiTheme="majorHAnsi" w:hAnsiTheme="majorHAnsi"/>
-          <w:sz w:val="24"/>
-        </w:rPr>
-        <w:br/>
-      </w:r>
+      <w:r>
+        <w:rPr>
+          <w:rFonts w:asciiTheme="majorHAnsi" w:hAnsiTheme="majorHAnsi"/>
+          <w:sz w:val="24"/>
+        </w:rPr>
+        <w:t xml:space="preserve"> It also turned out to be very hard to find the third key object in the archives (security note).</w:t>
+      </w:r>
+    </w:p>
+    <w:p>
+      <w:pPr>
+        <w:rPr>
+          <w:rFonts w:asciiTheme="majorHAnsi" w:hAnsiTheme="majorHAnsi"/>
+          <w:sz w:val="24"/>
+        </w:rPr>
+      </w:pPr>
+      <w:r>
+        <w:rPr>
+          <w:rFonts w:asciiTheme="majorHAnsi" w:hAnsiTheme="majorHAnsi"/>
+          <w:sz w:val="24"/>
+        </w:rPr>
+        <w:t>A possible solution for the first</w:t>
+      </w:r>
+      <w:r>
+        <w:rPr>
+          <w:rFonts w:asciiTheme="majorHAnsi" w:hAnsiTheme="majorHAnsi"/>
+          <w:sz w:val="24"/>
+        </w:rPr>
+        <w:t xml:space="preserve"> problem is to furnish these rooms with</w:t>
+      </w:r>
+      <w:r>
+        <w:rPr>
+          <w:rFonts w:asciiTheme="majorHAnsi" w:hAnsiTheme="majorHAnsi"/>
+          <w:sz w:val="24"/>
+        </w:rPr>
+        <w:t xml:space="preserve"> less closets. </w:t>
+      </w:r>
+      <w:r>
+        <w:rPr>
+          <w:rFonts w:asciiTheme="majorHAnsi" w:hAnsiTheme="majorHAnsi"/>
+          <w:sz w:val="24"/>
+        </w:rPr>
+        <w:t xml:space="preserve">Alternatives are cutting out dead ends or even limit Antag to only access the hallways. </w:t>
+      </w:r>
+      <w:r>
+        <w:rPr>
+          <w:rFonts w:asciiTheme="majorHAnsi" w:hAnsiTheme="majorHAnsi"/>
+          <w:sz w:val="24"/>
+        </w:rPr>
+        <w:t xml:space="preserve"> </w:t>
+      </w:r>
+      <w:r>
+        <w:rPr>
+          <w:rFonts w:asciiTheme="majorHAnsi" w:hAnsiTheme="majorHAnsi"/>
+          <w:sz w:val="24"/>
+        </w:rPr>
+        <w:t xml:space="preserve">A solution for finding the third key object could be enlighthening the object, so it will be easier to find. </w:t>
+      </w:r>
+    </w:p>
+    <w:p>
+      <w:pPr>
+        <w:rPr>
+          <w:rFonts w:asciiTheme="majorHAnsi" w:hAnsiTheme="majorHAnsi"/>
+          <w:sz w:val="24"/>
+        </w:rPr>
+      </w:pPr>
+      <w:r>
+        <w:rPr>
+          <w:rFonts w:asciiTheme="majorHAnsi" w:hAnsiTheme="majorHAnsi"/>
+          <w:sz w:val="24"/>
+        </w:rPr>
+        <w:t>Some statistics:</w:t>
+      </w:r>
+    </w:p>
+    <w:p>
+      <w:pPr>
+        <w:pStyle w:val="ListParagraph"/>
+        <w:numPr>
+          <w:ilvl w:val="0"/>
+          <w:numId w:val="2"/>
+        </w:numPr>
+        <w:rPr>
+          <w:rFonts w:asciiTheme="majorHAnsi" w:hAnsiTheme="majorHAnsi"/>
+          <w:sz w:val="24"/>
+        </w:rPr>
+      </w:pPr>
+      <w:r>
+        <w:rPr>
+          <w:rFonts w:asciiTheme="majorHAnsi" w:hAnsiTheme="majorHAnsi"/>
+          <w:sz w:val="24"/>
+        </w:rPr>
+        <w:t>40</w:t>
+      </w:r>
+      <w:r>
+        <w:rPr>
+          <w:rFonts w:asciiTheme="majorHAnsi" w:hAnsiTheme="majorHAnsi"/>
+          <w:sz w:val="24"/>
+        </w:rPr>
+        <w:t>% of the players died/quit before they found the key.</w:t>
+      </w:r>
+    </w:p>
+    <w:p>
+      <w:pPr>
+        <w:pStyle w:val="ListParagraph"/>
+        <w:numPr>
+          <w:ilvl w:val="0"/>
+          <w:numId w:val="2"/>
+        </w:numPr>
+        <w:rPr>
+          <w:rFonts w:asciiTheme="majorHAnsi" w:hAnsiTheme="majorHAnsi"/>
+          <w:sz w:val="24"/>
+        </w:rPr>
+      </w:pPr>
+      <w:r>
+        <w:rPr>
+          <w:rFonts w:asciiTheme="majorHAnsi" w:hAnsiTheme="majorHAnsi"/>
+          <w:sz w:val="24"/>
+        </w:rPr>
+        <w:t>60% of the players died/quit before they found the crowbar.</w:t>
+      </w:r>
+    </w:p>
+    <w:p>
+      <w:pPr>
+        <w:pStyle w:val="ListParagraph"/>
+        <w:numPr>
+          <w:ilvl w:val="0"/>
+          <w:numId w:val="2"/>
+        </w:numPr>
+        <w:rPr>
+          <w:rFonts w:asciiTheme="majorHAnsi" w:hAnsiTheme="majorHAnsi"/>
+          <w:sz w:val="24"/>
+        </w:rPr>
+      </w:pPr>
+      <w:r>
+        <w:rPr>
+          <w:rFonts w:asciiTheme="majorHAnsi" w:hAnsiTheme="majorHAnsi"/>
+          <w:sz w:val="24"/>
+        </w:rPr>
+        <w:t>93% of the players died/quit before they found the security note.</w:t>
+      </w:r>
+    </w:p>
+    <w:p>
+      <w:pPr>
+        <w:rPr>
+          <w:rFonts w:asciiTheme="majorHAnsi" w:hAnsiTheme="majorHAnsi"/>
+          <w:sz w:val="24"/>
+        </w:rPr>
+      </w:pPr>
+    </w:p>
+    <w:p>
+      <w:pPr>
+        <w:jc w:val="center"/>
+        <w:rPr>
+          <w:rFonts w:asciiTheme="majorHAnsi" w:hAnsiTheme="majorHAnsi"/>
+          <w:sz w:val="24"/>
+        </w:rPr>
+      </w:pPr>
+      <w:r>
+        <w:rPr>
+          <w:lang w:val="en-US"/>
+        </w:rPr>
+        <w:drawing>
+          <wp:inline distT="0" distB="0" distL="0" distR="0" wp14:anchorId="569AC56A" wp14:editId="7E041075">
+            <wp:extent cx="4339428" cy="2282028"/>
+            <wp:effectExtent l="0" t="0" r="29845" b="29845"/>
+            <wp:docPr id="1" name="Chart 1"/>
+            <wp:cNvGraphicFramePr/>
+            <a:graphic xmlns:a="http://schemas.openxmlformats.org/drawingml/2006/main">
+              <a:graphicData uri="http://schemas.openxmlformats.org/drawingml/2006/chart">
+                <c:chart xmlns:c="http://schemas.openxmlformats.org/drawingml/2006/chart" xmlns:r="http://schemas.openxmlformats.org/officeDocument/2006/relationships" r:id="rId7"/>
+              </a:graphicData>
+            </a:graphic>
+          </wp:inline>
+        </w:drawing>
+      </w:r>
+    </w:p>
+    <w:p>
+      <w:pPr>
+        <w:rPr>
+          <w:rFonts w:asciiTheme="majorHAnsi" w:hAnsiTheme="majorHAnsi"/>
+          <w:sz w:val="24"/>
+        </w:rPr>
+      </w:pPr>
+    </w:p>
+    <w:p>
+      <w:pPr>
+        <w:rPr>
+          <w:rFonts w:asciiTheme="majorHAnsi" w:hAnsiTheme="majorHAnsi"/>
+          <w:sz w:val="24"/>
+          <w:szCs w:val="24"/>
+        </w:rPr>
+      </w:pPr>
+      <w:r>
+        <w:rPr>
+          <w:rFonts w:asciiTheme="majorHAnsi" w:hAnsiTheme="majorHAnsi"/>
+          <w:sz w:val="24"/>
+          <w:szCs w:val="24"/>
+        </w:rPr>
+        <w:lastRenderedPageBreak/>
+        <w:t>Game over locations on Reaktor map:</w:t>
+      </w:r>
+    </w:p>
+    <w:p>
+      <w:pPr>
+        <w:rPr>
+          <w:rFonts w:asciiTheme="majorHAnsi" w:hAnsiTheme="majorHAnsi"/>
+          <w:sz w:val="24"/>
+        </w:rPr>
+      </w:pPr>
+      <w:r>
+        <w:rPr>
+          <w:rFonts w:asciiTheme="majorHAnsi" w:hAnsiTheme="majorHAnsi"/>
+          <w:sz w:val="24"/>
+          <w:lang w:val="en-US"/>
+        </w:rPr>
+        <w:drawing>
+          <wp:inline distT="0" distB="0" distL="0" distR="0" wp14:anchorId="5C9B1D56" wp14:editId="444ABCC3">
+            <wp:extent cx="2967355" cy="2212916"/>
+            <wp:effectExtent l="0" t="0" r="4445" b="0"/>
+            <wp:docPr id="4" name="Picture 3"/>
+            <wp:cNvGraphicFramePr>
+              <a:graphicFrameLocks xmlns:a="http://schemas.openxmlformats.org/drawingml/2006/main" noChangeAspect="1"/>
+            </wp:cNvGraphicFramePr>
+            <a:graphic xmlns:a="http://schemas.openxmlformats.org/drawingml/2006/main">
+              <a:graphicData uri="http://schemas.openxmlformats.org/drawingml/2006/picture">
+                <pic:pic xmlns:pic="http://schemas.openxmlformats.org/drawingml/2006/picture">
+                  <pic:nvPicPr>
+                    <pic:cNvPr id="0" name="Picture 3"/>
+                    <pic:cNvPicPr>
+                      <a:picLocks noChangeAspect="1" noChangeArrowheads="1"/>
+                    </pic:cNvPicPr>
+                  </pic:nvPicPr>
+                  <pic:blipFill>
+                    <a:blip r:embed="rId8">
+                      <a:extLst>
+                        <a:ext uri="{28A0092B-C50C-407E-A947-70E740481C1C}">
+                          <a14:useLocalDpi xmlns:a14="http://schemas.microsoft.com/office/drawing/2010/main" val="0"/>
+                        </a:ext>
+                      </a:extLst>
+                    </a:blip>
+                    <a:srcRect/>
+                    <a:stretch>
+                      <a:fillRect/>
+                    </a:stretch>
+                  </pic:blipFill>
+                  <pic:spPr bwMode="auto">
+                    <a:xfrm>
+                      <a:off x="0" y="0"/>
+                      <a:ext cx="2969480" cy="2214501"/>
+                    </a:xfrm>
+                    <a:prstGeom prst="rect">
+                      <a:avLst/>
+                    </a:prstGeom>
+                    <a:noFill/>
+                    <a:ln>
+                      <a:noFill/>
+                    </a:ln>
+                  </pic:spPr>
+                </pic:pic>
+              </a:graphicData>
+            </a:graphic>
+          </wp:inline>
+        </w:drawing>
+      </w:r>
+      <w:bookmarkStart w:id="0" w:name="_GoBack"/>
+      <w:bookmarkEnd w:id="0"/>
+    </w:p>
+    <w:p>
+      <w:pPr>
+        <w:rPr>
+          <w:rFonts w:asciiTheme="majorHAnsi" w:hAnsiTheme="majorHAnsi"/>
+          <w:sz w:val="24"/>
+        </w:rPr>
+      </w:pPr>
     </w:p>
     <w:p>
       <w:pPr>
@@ -535,7 +767,21 @@
           <w:rFonts w:asciiTheme="majorHAnsi" w:hAnsiTheme="majorHAnsi"/>
           <w:sz w:val="24"/>
         </w:rPr>
-        <w:t xml:space="preserve"> it is a challenge. It can give players a nice adreline rush as</w:t>
+        <w:t xml:space="preserve"> it is a challenge. It can give players a </w:t>
+      </w:r>
+      <w:r>
+        <w:rPr>
+          <w:rFonts w:asciiTheme="majorHAnsi" w:hAnsiTheme="majorHAnsi"/>
+          <w:sz w:val="24"/>
+        </w:rPr>
+        <w:t>good</w:t>
+      </w:r>
+      <w:r>
+        <w:rPr>
+          <w:rFonts w:asciiTheme="majorHAnsi" w:hAnsiTheme="majorHAnsi"/>
+          <w:sz w:val="24"/>
+        </w:rPr>
+        <w:t xml:space="preserve"> adreline rush as</w:t>
       </w:r>
       <w:r>
         <w:rPr>
@@ -674,6 +920,13 @@
           <w:rFonts w:asciiTheme="majorHAnsi" w:hAnsiTheme="majorHAnsi"/>
           <w:sz w:val="24"/>
         </w:rPr>
+        <w:t>,</w:t>
+      </w:r>
+      <w:r>
+        <w:rPr>
+          <w:rFonts w:asciiTheme="majorHAnsi" w:hAnsiTheme="majorHAnsi"/>
+          <w:sz w:val="24"/>
+        </w:rPr>
         <w:t xml:space="preserve"> he gets less scary. This problem is caused by Antag ‘making the wrong desicion’ walking to a certain waypoint</w:t>
       </w:r>
       <w:r>
@@ -758,7 +1011,21 @@
           <w:rFonts w:asciiTheme="majorHAnsi" w:hAnsiTheme="majorHAnsi"/>
           <w:sz w:val="24"/>
         </w:rPr>
-        <w:t xml:space="preserve"> This now and then causes the key to be unreachable. </w:t>
+        <w:t xml:space="preserve"> This </w:t>
+      </w:r>
+      <w:r>
+        <w:rPr>
+          <w:rFonts w:asciiTheme="majorHAnsi" w:hAnsiTheme="majorHAnsi"/>
+          <w:sz w:val="24"/>
+        </w:rPr>
+        <w:t>sometimes</w:t>
+      </w:r>
+      <w:r>
+        <w:rPr>
+          <w:rFonts w:asciiTheme="majorHAnsi" w:hAnsiTheme="majorHAnsi"/>
+          <w:sz w:val="24"/>
+        </w:rPr>
+        <w:t xml:space="preserve"> causes the key to be unreachable. </w:t>
       </w:r>
     </w:p>
     <w:p>
@@ -786,7 +1053,21 @@
           <w:rFonts w:asciiTheme="majorHAnsi" w:hAnsiTheme="majorHAnsi"/>
           <w:sz w:val="24"/>
         </w:rPr>
-        <w:t xml:space="preserve">In a couple of places in the game, textures aren’t applied or render badly. This is probably because of wrongly scaled UV maps in Blender. This causes </w:t>
+        <w:t>In a couple of places in the game, textures aren’t applied or render</w:t>
+      </w:r>
+      <w:r>
+        <w:rPr>
+          <w:rFonts w:asciiTheme="majorHAnsi" w:hAnsiTheme="majorHAnsi"/>
+          <w:sz w:val="24"/>
+        </w:rPr>
+        <w:t>ed</w:t>
+      </w:r>
+      <w:r>
+        <w:rPr>
+          <w:rFonts w:asciiTheme="majorHAnsi" w:hAnsiTheme="majorHAnsi"/>
+          <w:sz w:val="24"/>
+        </w:rPr>
+        <w:t xml:space="preserve"> badly. This is probably because of wrongly scaled UV maps in Blender. This causes </w:t>
       </w:r>
       <w:r>
         <w:rPr>
@@ -828,7 +1109,6 @@
           <w:i/>
           <w:sz w:val="24"/>
         </w:rPr>
-        <w:lastRenderedPageBreak/>
         <w:t>Game lag:</w:t>
       </w:r>
       <w:r>
@@ -852,8 +1132,34 @@
         </w:rPr>
         <w:t xml:space="preserve">d folders need to be cleaned up. </w:t>
       </w:r>
-      <w:bookmarkStart w:id="0" w:name="_GoBack"/>
-      <w:bookmarkEnd w:id="0"/>
+    </w:p>
+    <w:p>
+      <w:pPr>
+        <w:pStyle w:val="ListParagraph"/>
+        <w:numPr>
+          <w:ilvl w:val="0"/>
+          <w:numId w:val="1"/>
+        </w:numPr>
+        <w:rPr>
+          <w:rFonts w:asciiTheme="majorHAnsi" w:hAnsiTheme="majorHAnsi"/>
+          <w:sz w:val="24"/>
+        </w:rPr>
+      </w:pPr>
+      <w:r>
+        <w:rPr>
+          <w:rFonts w:asciiTheme="majorHAnsi" w:hAnsiTheme="majorHAnsi"/>
+          <w:i/>
+          <w:sz w:val="24"/>
+        </w:rPr>
+        <w:t>Key lag:</w:t>
+      </w:r>
+      <w:r>
+        <w:rPr>
+          <w:rFonts w:asciiTheme="majorHAnsi" w:hAnsiTheme="majorHAnsi"/>
+          <w:sz w:val="24"/>
+        </w:rPr>
+        <w:t xml:space="preserve"> Sometimes when the game is started, the first key object is already placed in the inventory. In this case the player does not have to search for the key anymore. This problem is probably caused by not reseting the game correctly after the player died.</w:t>
+      </w:r>
     </w:p>
     <w:sectPr>
       <w:pgSz w:w="11906" w:h="16838"/>
@@ -866,8 +1172,120 @@
 </file>
 
 <file path=word/numbering.xml><?xml version="1.0" encoding="utf-8"?>
-<w:numbering xmlns:wpc="http://schemas.microsoft.com/office/word/2010/wordprocessingCanvas" xmlns:mc="http://schemas.openxmlformats.org/markup-compatibility/2006" xmlns:o="urn:schemas-microsoft-com:office:office" xmlns:r="http://schemas.openxmlformats.org/officeDocument/2006/relationships" xmlns:m="http://schemas.openxmlformats.org/officeDocument/2006/math" xmlns:v="urn:schemas-microsoft-com:vml" xmlns:wp14="http://schemas.microsoft.com/office/word/2010/wordprocessingDrawing" xmlns:wp="http://schemas.openxmlformats.org/drawingml/2006/wordprocessingDrawing" xmlns:w10="urn:schemas-microsoft-com:office:word" xmlns:w="http://schemas.openxmlformats.org/wordprocessingml/2006/main" xmlns:w14="http://schemas.microsoft.com/office/word/2010/wordml" xmlns:w15="http://schemas.microsoft.com/office/word/2012/wordml" xmlns:wpg="http://schemas.microsoft.com/office/word/2010/wordprocessingGroup" xmlns:wpi="http://schemas.microsoft.com/office/word/2010/wordprocessingInk" xmlns:wne="http://schemas.microsoft.com/office/word/2006/wordml" xmlns:wps="http://schemas.microsoft.com/office/word/2010/wordprocessingShape" mc:Ignorable="w14 w15 wp14">
-  <w:abstractNum w:abstractNumId="0" w15:restartNumberingAfterBreak="0">
+<w:numbering xmlns:wpc="http://schemas.microsoft.com/office/word/2010/wordprocessingCanvas" xmlns:mo="http://schemas.microsoft.com/office/mac/office/2008/main" xmlns:mc="http://schemas.openxmlformats.org/markup-compatibility/2006" xmlns:mv="urn:schemas-microsoft-com:mac:vml" xmlns:o="urn:schemas-microsoft-com:office:office" xmlns:r="http://schemas.openxmlformats.org/officeDocument/2006/relationships" xmlns:m="http://schemas.openxmlformats.org/officeDocument/2006/math" xmlns:v="urn:schemas-microsoft-com:vml" xmlns:wp14="http://schemas.microsoft.com/office/word/2010/wordprocessingDrawing" xmlns:wp="http://schemas.openxmlformats.org/drawingml/2006/wordprocessingDrawing" xmlns:w10="urn:schemas-microsoft-com:office:word" xmlns:w="http://schemas.openxmlformats.org/wordprocessingml/2006/main" xmlns:w14="http://schemas.microsoft.com/office/word/2010/wordml" xmlns:wpg="http://schemas.microsoft.com/office/word/2010/wordprocessingGroup" xmlns:wpi="http://schemas.microsoft.com/office/word/2010/wordprocessingInk" xmlns:wne="http://schemas.microsoft.com/office/word/2006/wordml" xmlns:wps="http://schemas.microsoft.com/office/word/2010/wordprocessingShape" mc:Ignorable="w14 wp14">
+  <w:abstractNum w:abstractNumId="0">
+    <w:nsid w:val="63F86787"/>
+    <w:multiLevelType w:val="hybridMultilevel"/>
+    <w:tmpl w:val="78B08506"/>
+    <w:lvl w:ilvl="0" w:tplc="F132938A">
+      <w:numFmt w:val="bullet"/>
+      <w:lvlText w:val="-"/>
+      <w:lvlJc w:val="left"/>
+      <w:pPr>
+        <w:ind w:left="720" w:hanging="360"/>
+      </w:pPr>
+      <w:rPr>
+        <w:rFonts w:ascii="Calibri Light" w:eastAsiaTheme="minorHAnsi" w:hAnsi="Calibri Light" w:cstheme="minorBidi" w:hint="default"/>
+      </w:rPr>
+    </w:lvl>
+    <w:lvl w:ilvl="1" w:tplc="04090003" w:tentative="1">
+      <w:start w:val="1"/>
+      <w:numFmt w:val="bullet"/>
+      <w:lvlText w:val="o"/>
+      <w:lvlJc w:val="left"/>
+      <w:pPr>
+        <w:ind w:left="1440" w:hanging="360"/>
+      </w:pPr>
+      <w:rPr>
+        <w:rFonts w:ascii="Courier New" w:hAnsi="Courier New" w:hint="default"/>
+      </w:rPr>
+    </w:lvl>
+    <w:lvl w:ilvl="2" w:tplc="04090005" w:tentative="1">
+      <w:start w:val="1"/>
+      <w:numFmt w:val="bullet"/>
+      <w:lvlText w:val=""/>
+      <w:lvlJc w:val="left"/>
+      <w:pPr>
+        <w:ind w:left="2160" w:hanging="360"/>
+      </w:pPr>
+      <w:rPr>
+        <w:rFonts w:ascii="Wingdings" w:hAnsi="Wingdings" w:hint="default"/>
+      </w:rPr>
+    </w:lvl>
+    <w:lvl w:ilvl="3" w:tplc="04090001" w:tentative="1">
+      <w:start w:val="1"/>
+      <w:numFmt w:val="bullet"/>
+      <w:lvlText w:val=""/>
+      <w:lvlJc w:val="left"/>
+      <w:pPr>
+        <w:ind w:left="2880" w:hanging="360"/>
+      </w:pPr>
+      <w:rPr>
+        <w:rFonts w:ascii="Symbol" w:hAnsi="Symbol" w:hint="default"/>
+      </w:rPr>
+    </w:lvl>
+    <w:lvl w:ilvl="4" w:tplc="04090003" w:tentative="1">
+      <w:start w:val="1"/>
+      <w:numFmt w:val="bullet"/>
+      <w:lvlText w:val="o"/>
+      <w:lvlJc w:val="left"/>
+      <w:pPr>
+        <w:ind w:left="3600" w:hanging="360"/>
+      </w:pPr>
+      <w:rPr>
+        <w:rFonts w:ascii="Courier New" w:hAnsi="Courier New" w:hint="default"/>
+      </w:rPr>
+    </w:lvl>
+    <w:lvl w:ilvl="5" w:tplc="04090005" w:tentative="1">
+      <w:start w:val="1"/>
+      <w:numFmt w:val="bullet"/>
+      <w:lvlText w:val=""/>
+      <w:lvlJc w:val="left"/>
+      <w:pPr>
+        <w:ind w:left="4320" w:hanging="360"/>
+      </w:pPr>
+      <w:rPr>
+        <w:rFonts w:ascii="Wingdings" w:hAnsi="Wingdings" w:hint="default"/>
+      </w:rPr>
+    </w:lvl>
+    <w:lvl w:ilvl="6" w:tplc="04090001" w:tentative="1">
+      <w:start w:val="1"/>
+      <w:numFmt w:val="bullet"/>
+      <w:lvlText w:val=""/>
+      <w:lvlJc w:val="left"/>
+      <w:pPr>
+        <w:ind w:left="5040" w:hanging="360"/>
+      </w:pPr>
+      <w:rPr>
+        <w:rFonts w:ascii="Symbol" w:hAnsi="Symbol" w:hint="default"/>
+      </w:rPr>
+    </w:lvl>
+    <w:lvl w:ilvl="7" w:tplc="04090003" w:tentative="1">
+      <w:start w:val="1"/>
+      <w:numFmt w:val="bullet"/>
+      <w:lvlText w:val="o"/>
+      <w:lvlJc w:val="left"/>
+      <w:pPr>
+        <w:ind w:left="5760" w:hanging="360"/>
+      </w:pPr>
+      <w:rPr>
+        <w:rFonts w:ascii="Courier New" w:hAnsi="Courier New" w:hint="default"/>
+      </w:rPr>
+    </w:lvl>
+    <w:lvl w:ilvl="8" w:tplc="04090005" w:tentative="1">
+      <w:start w:val="1"/>
+      <w:numFmt w:val="bullet"/>
+      <w:lvlText w:val=""/>
+      <w:lvlJc w:val="left"/>
+      <w:pPr>
+        <w:ind w:left="6480" w:hanging="360"/>
+      </w:pPr>
+      <w:rPr>
+        <w:rFonts w:ascii="Wingdings" w:hAnsi="Wingdings" w:hint="default"/>
+      </w:rPr>
+    </w:lvl>
+  </w:abstractNum>
+  <w:abstractNum w:abstractNumId="1">
     <w:nsid w:val="6A37054F"/>
     <w:multiLevelType w:val="hybridMultilevel"/>
     <w:tmpl w:val="BDD07F8E"/>
@@ -981,13 +1399,16 @@
     </w:lvl>
   </w:abstractNum>
   <w:num w:numId="1">
+    <w:abstractNumId w:val="1"/>
+  </w:num>
+  <w:num w:numId="2">
     <w:abstractNumId w:val="0"/>
   </w:num>
 </w:numbering>
 </file>
 
 <file path=word/styles.xml><?xml version="1.0" encoding="utf-8"?>
-<w:styles xmlns:mc="http://schemas.openxmlformats.org/markup-compatibility/2006" xmlns:r="http://schemas.openxmlformats.org/officeDocument/2006/relationships" xmlns:w="http://schemas.openxmlformats.org/wordprocessingml/2006/main" xmlns:w14="http://schemas.microsoft.com/office/word/2010/wordml" xmlns:w15="http://schemas.microsoft.com/office/word/2012/wordml" mc:Ignorable="w14 w15">
+<w:styles xmlns:mc="http://schemas.openxmlformats.org/markup-compatibility/2006" xmlns:r="http://schemas.openxmlformats.org/officeDocument/2006/relationships" xmlns:w="http://schemas.openxmlformats.org/wordprocessingml/2006/main" xmlns:w14="http://schemas.microsoft.com/office/word/2010/wordml" mc:Ignorable="w14">
   <w:docDefaults>
     <w:rPrDefault>
       <w:rPr>
@@ -1003,378 +1424,153 @@
       </w:pPr>
     </w:pPrDefault>
   </w:docDefaults>
-  <w:latentStyles w:defLockedState="0" w:defUIPriority="99" w:defSemiHidden="0" w:defUnhideWhenUsed="0" w:defQFormat="0" w:count="371">
-    <w:lsdException w:name="Normal" w:uiPriority="0" w:qFormat="1"/>
-    <w:lsdException w:name="heading 1" w:uiPriority="9" w:qFormat="1"/>
-    <w:lsdException w:name="heading 2" w:semiHidden="1" w:uiPriority="9" w:unhideWhenUsed="1" w:qFormat="1"/>
-    <w:lsdException w:name="heading 3" w:semiHidden="1" w:uiPriority="9" w:unhideWhenUsed="1" w:qFormat="1"/>
-    <w:lsdException w:name="heading 4" w:semiHidden="1" w:uiPriority="9" w:unhideWhenUsed="1" w:qFormat="1"/>
-    <w:lsdException w:name="heading 5" w:semiHidden="1" w:uiPriority="9" w:unhideWhenUsed="1" w:qFormat="1"/>
-    <w:lsdException w:name="heading 6" w:semiHidden="1" w:uiPriority="9" w:unhideWhenUsed="1" w:qFormat="1"/>
-    <w:lsdException w:name="heading 7" w:semiHidden="1" w:uiPriority="9" w:unhideWhenUsed="1" w:qFormat="1"/>
-    <w:lsdException w:name="heading 8" w:semiHidden="1" w:uiPriority="9" w:unhideWhenUsed="1" w:qFormat="1"/>
-    <w:lsdException w:name="heading 9" w:semiHidden="1" w:uiPriority="9" w:unhideWhenUsed="1" w:qFormat="1"/>
-    <w:lsdException w:name="index 1" w:semiHidden="1" w:unhideWhenUsed="1"/>
-    <w:lsdException w:name="index 2" w:semiHidden="1" w:unhideWhenUsed="1"/>
-    <w:lsdException w:name="index 3" w:semiHidden="1" w:unhideWhenUsed="1"/>
-    <w:lsdException w:name="index 4" w:semiHidden="1" w:unhideWhenUsed="1"/>
-    <w:lsdException w:name="index 5" w:semiHidden="1" w:unhideWhenUsed="1"/>
-    <w:lsdException w:name="index 6" w:semiHidden="1" w:unhideWhenUsed="1"/>
-    <w:lsdException w:name="index 7" w:semiHidden="1" w:unhideWhenUsed="1"/>
-    <w:lsdException w:name="index 8" w:semiHidden="1" w:unhideWhenUsed="1"/>
-    <w:lsdException w:name="index 9" w:semiHidden="1" w:unhideWhenUsed="1"/>
-    <w:lsdException w:name="toc 1" w:semiHidden="1" w:uiPriority="39" w:unhideWhenUsed="1"/>
-    <w:lsdException w:name="toc 2" w:semiHidden="1" w:uiPriority="39" w:unhideWhenUsed="1"/>
-    <w:lsdException w:name="toc 3" w:semiHidden="1" w:uiPriority="39" w:unhideWhenUsed="1"/>
-    <w:lsdException w:name="toc 4" w:semiHidden="1" w:uiPriority="39" w:unhideWhenUsed="1"/>
-    <w:lsdException w:name="toc 5" w:semiHidden="1" w:uiPriority="39" w:unhideWhenUsed="1"/>
-    <w:lsdException w:name="toc 6" w:semiHidden="1" w:uiPriority="39" w:unhideWhenUsed="1"/>
-    <w:lsdException w:name="toc 7" w:semiHidden="1" w:uiPriority="39" w:unhideWhenUsed="1"/>
-    <w:lsdException w:name="toc 8" w:semiHidden="1" w:uiPriority="39" w:unhideWhenUsed="1"/>
-    <w:lsdException w:name="toc 9" w:semiHidden="1" w:uiPriority="39" w:unhideWhenUsed="1"/>
-    <w:lsdException w:name="Normal Indent" w:semiHidden="1" w:unhideWhenUsed="1"/>
-    <w:lsdException w:name="footnote text" w:semiHidden="1" w:unhideWhenUsed="1"/>
-    <w:lsdException w:name="annotation text" w:semiHidden="1" w:unhideWhenUsed="1"/>
-    <w:lsdException w:name="header" w:semiHidden="1" w:unhideWhenUsed="1"/>
-    <w:lsdException w:name="footer" w:semiHidden="1" w:unhideWhenUsed="1"/>
-    <w:lsdException w:name="index heading" w:semiHidden="1" w:unhideWhenUsed="1"/>
-    <w:lsdException w:name="caption" w:semiHidden="1" w:uiPriority="35" w:unhideWhenUsed="1" w:qFormat="1"/>
-    <w:lsdException w:name="table of figures" w:semiHidden="1" w:unhideWhenUsed="1"/>
-    <w:lsdException w:name="envelope address" w:semiHidden="1" w:unhideWhenUsed="1"/>
-    <w:lsdException w:name="envelope return" w:semiHidden="1" w:unhideWhenUsed="1"/>
-    <w:lsdException w:name="footnote reference" w:semiHidden="1" w:unhideWhenUsed="1"/>
-    <w:lsdException w:name="annotation reference" w:semiHidden="1" w:unhideWhenUsed="1"/>
-    <w:lsdException w:name="line number" w:semiHidden="1" w:unhideWhenUsed="1"/>
-    <w:lsdException w:name="page number" w:semiHidden="1" w:unhideWhenUsed="1"/>
-    <w:lsdException w:name="endnote reference" w:semiHidden="1" w:unhideWhenUsed="1"/>
-    <w:lsdException w:name="endnote text" w:semiHidden="1" w:unhideWhenUsed="1"/>
-    <w:lsdException w:name="table of authorities" w:semiHidden="1" w:unhideWhenUsed="1"/>
-    <w:lsdException w:name="macro" w:semiHidden="1" w:unhideWhenUsed="1"/>
-    <w:lsdException w:name="toa heading" w:semiHidden="1" w:unhideWhenUsed="1"/>
-    <w:lsdException w:name="List" w:semiHidden="1" w:unhideWhenUsed="1"/>
-    <w:lsdException w:name="List Bullet" w:semiHidden="1" w:unhideWhenUsed="1"/>
-    <w:lsdException w:name="List Number" w:semiHidden="1" w:unhideWhenUsed="1"/>
-    <w:lsdException w:name="List 2" w:semiHidden="1" w:unhideWhenUsed="1"/>
-    <w:lsdException w:name="List 3" w:semiHidden="1" w:unhideWhenUsed="1"/>
-    <w:lsdException w:name="List 4" w:semiHidden="1" w:unhideWhenUsed="1"/>
-    <w:lsdException w:name="List 5" w:semiHidden="1" w:unhideWhenUsed="1"/>
-    <w:lsdException w:name="List Bullet 2" w:semiHidden="1" w:unhideWhenUsed="1"/>
-    <w:lsdException w:name="List Bullet 3" w:semiHidden="1" w:unhideWhenUsed="1"/>
-    <w:lsdException w:name="List Bullet 4" w:semiHidden="1" w:unhideWhenUsed="1"/>
-    <w:lsdException w:name="List Bullet 5" w:semiHidden="1" w:unhideWhenUsed="1"/>
-    <w:lsdException w:name="List Number 2" w:semiHidden="1" w:unhideWhenUsed="1"/>
-    <w:lsdException w:name="List Number 3" w:semiHidden="1" w:unhideWhenUsed="1"/>
-    <w:lsdException w:name="List Number 4" w:semiHidden="1" w:unhideWhenUsed="1"/>
-    <w:lsdException w:name="List Number 5" w:semiHidden="1" w:unhideWhenUsed="1"/>
-    <w:lsdException w:name="Title" w:uiPriority="10" w:qFormat="1"/>
-    <w:lsdException w:name="Closing" w:semiHidden="1" w:unhideWhenUsed="1"/>
-    <w:lsdException w:name="Signature" w:semiHidden="1" w:unhideWhenUsed="1"/>
-    <w:lsdException w:name="Default Paragraph Font" w:semiHidden="1" w:uiPriority="1" w:unhideWhenUsed="1"/>
-    <w:lsdException w:name="Body Text" w:semiHidden="1" w:unhideWhenUsed="1"/>
-    <w:lsdException w:name="Body Text Indent" w:semiHidden="1" w:unhideWhenUsed="1"/>
-    <w:lsdException w:name="List Continue" w:semiHidden="1" w:unhideWhenUsed="1"/>
-    <w:lsdException w:name="List Continue 2" w:semiHidden="1" w:unhideWhenUsed="1"/>
-    <w:lsdException w:name="List Continue 3" w:semiHidden="1" w:unhideWhenUsed="1"/>
-    <w:lsdException w:name="List Continue 4" w:semiHidden="1" w:unhideWhenUsed="1"/>
-    <w:lsdException w:name="List Continue 5" w:semiHidden="1" w:unhideWhenUsed="1"/>
-    <w:lsdException w:name="Message Header" w:semiHidden="1" w:unhideWhenUsed="1"/>
-    <w:lsdException w:name="Subtitle" w:uiPriority="11" w:qFormat="1"/>
-    <w:lsdException w:name="Salutation" w:semiHidden="1" w:unhideWhenUsed="1"/>
-    <w:lsdException w:name="Date" w:semiHidden="1" w:unhideWhenUsed="1"/>
-    <w:lsdException w:name="Body Text First Indent" w:semiHidden="1" w:unhideWhenUsed="1"/>
-    <w:lsdException w:name="Body Text First Indent 2" w:semiHidden="1" w:unhideWhenUsed="1"/>
-    <w:lsdException w:name="Note Heading" w:semiHidden="1" w:unhideWhenUsed="1"/>
-    <w:lsdException w:name="Body Text 2" w:semiHidden="1" w:unhideWhenUsed="1"/>
-    <w:lsdException w:name="Body Text 3" w:semiHidden="1" w:unhideWhenUsed="1"/>
-    <w:lsdException w:name="Body Text Indent 2" w:semiHidden="1" w:unhideWhenUsed="1"/>
-    <w:lsdException w:name="Body Text Indent 3" w:semiHidden="1" w:unhideWhenUsed="1"/>
-    <w:lsdException w:name="Block Text" w:semiHidden="1" w:unhideWhenUsed="1"/>
-    <w:lsdException w:name="Hyperlink" w:semiHidden="1" w:unhideWhenUsed="1"/>
-    <w:lsdException w:name="FollowedHyperlink" w:semiHidden="1" w:unhideWhenUsed="1"/>
-    <w:lsdException w:name="Strong" w:uiPriority="22" w:qFormat="1"/>
-    <w:lsdException w:name="Emphasis" w:uiPriority="20" w:qFormat="1"/>
-    <w:lsdException w:name="Document Map" w:semiHidden="1" w:unhideWhenUsed="1"/>
-    <w:lsdException w:name="Plain Text" w:semiHidden="1" w:unhideWhenUsed="1"/>
-    <w:lsdException w:name="E-mail Signature" w:semiHidden="1" w:unhideWhenUsed="1"/>
-    <w:lsdException w:name="HTML Top of Form" w:semiHidden="1" w:unhideWhenUsed="1"/>
-    <w:lsdException w:name="HTML Bottom of Form" w:semiHidden="1" w:unhideWhenUsed="1"/>
-    <w:lsdException w:name="Normal (Web)" w:semiHidden="1" w:unhideWhenUsed="1"/>
-    <w:lsdException w:name="HTML Acronym" w:semiHidden="1" w:unhideWhenUsed="1"/>
-    <w:lsdException w:name="HTML Address" w:semiHidden="1" w:unhideWhenUsed="1"/>
-    <w:lsdException w:name="HTML Cite" w:semiHidden="1" w:unhideWhenUsed="1"/>
-    <w:lsdException w:name="HTML Code" w:semiHidden="1" w:unhideWhenUsed="1"/>
-    <w:lsdException w:name="HTML Definition" w:semiHidden="1" w:unhideWhenUsed="1"/>
-    <w:lsdException w:name="HTML Keyboard" w:semiHidden="1" w:unhideWhenUsed="1"/>
-    <w:lsdException w:name="HTML Preformatted" w:semiHidden="1" w:unhideWhenUsed="1"/>
-    <w:lsdException w:name="HTML Sample" w:semiHidden="1" w:unhideWhenUsed="1"/>
-    <w:lsdException w:name="HTML Typewriter" w:semiHidden="1" w:unhideWhenUsed="1"/>
-    <w:lsdException w:name="HTML Variable" w:semiHidden="1" w:unhideWhenUsed="1"/>
-    <w:lsdException w:name="Normal Table" w:semiHidden="1" w:unhideWhenUsed="1"/>
-    <w:lsdException w:name="annotation subject" w:semiHidden="1" w:unhideWhenUsed="1"/>
-    <w:lsdException w:name="No List" w:semiHidden="1" w:unhideWhenUsed="1"/>
-    <w:lsdException w:name="Outline List 1" w:semiHidden="1" w:unhideWhenUsed="1"/>
-    <w:lsdException w:name="Outline List 2" w:semiHidden="1" w:unhideWhenUsed="1"/>
-    <w:lsdException w:name="Outline List 3" w:semiHidden="1" w:unhideWhenUsed="1"/>
-    <w:lsdException w:name="Table Simple 1" w:semiHidden="1" w:unhideWhenUsed="1"/>
-    <w:lsdException w:name="Table Simple 2" w:semiHidden="1" w:unhideWhenUsed="1"/>
-    <w:lsdException w:name="Table Simple 3" w:semiHidden="1" w:unhideWhenUsed="1"/>
-    <w:lsdException w:name="Table Classic 1" w:semiHidden="1" w:unhideWhenUsed="1"/>
-    <w:lsdException w:name="Table Classic 2" w:semiHidden="1" w:unhideWhenUsed="1"/>
-    <w:lsdException w:name="Table Classic 3" w:semiHidden="1" w:unhideWhenUsed="1"/>
-    <w:lsdException w:name="Table Classic 4" w:semiHidden="1" w:unhideWhenUsed="1"/>
-    <w:lsdException w:name="Table Colorful 1" w:semiHidden="1" w:unhideWhenUsed="1"/>
-    <w:lsdException w:name="Table Colorful 2" w:semiHidden="1" w:unhideWhenUsed="1"/>
-    <w:lsdException w:name="Table Colorful 3" w:semiHidden="1" w:unhideWhenUsed="1"/>
-    <w:lsdException w:name="Table Columns 1" w:semiHidden="1" w:unhideWhenUsed="1"/>
-    <w:lsdException w:name="Table Columns 2" w:semiHidden="1" w:unhideWhenUsed="1"/>
-    <w:lsdException w:name="Table Columns 3" w:semiHidden="1" w:unhideWhenUsed="1"/>
-    <w:lsdException w:name="Table Columns 4" w:semiHidden="1" w:unhideWhenUsed="1"/>
-    <w:lsdException w:name="Table Columns 5" w:semiHidden="1" w:unhideWhenUsed="1"/>
-    <w:lsdException w:name="Table Grid 1" w:semiHidden="1" w:unhideWhenUsed="1"/>
-    <w:lsdException w:name="Table Grid 2" w:semiHidden="1" w:unhideWhenUsed="1"/>
-    <w:lsdException w:name="Table Grid 3" w:semiHidden="1" w:unhideWhenUsed="1"/>
-    <w:lsdException w:name="Table Grid 4" w:semiHidden="1" w:unhideWhenUsed="1"/>
-    <w:lsdException w:name="Table Grid 5" w:semiHidden="1" w:unhideWhenUsed="1"/>
-    <w:lsdException w:name="Table Grid 6" w:semiHidden="1" w:unhideWhenUsed="1"/>
-    <w:lsdException w:name="Table Grid 7" w:semiHidden="1" w:unhideWhenUsed="1"/>
-    <w:lsdException w:name="Table Grid 8" w:semiHidden="1" w:unhideWhenUsed="1"/>
-    <w:lsdException w:name="Table List 1" w:semiHidden="1" w:unhideWhenUsed="1"/>
-    <w:lsdException w:name="Table List 2" w:semiHidden="1" w:unhideWhenUsed="1"/>
-    <w:lsdException w:name="Table List 3" w:semiHidden="1" w:unhideWhenUsed="1"/>
-    <w:lsdException w:name="Table List 4" w:semiHidden="1" w:unhideWhenUsed="1"/>
-    <w:lsdException w:name="Table List 5" w:semiHidden="1" w:unhideWhenUsed="1"/>
-    <w:lsdException w:name="Table List 6" w:semiHidden="1" w:unhideWhenUsed="1"/>
-    <w:lsdException w:name="Table List 7" w:semiHidden="1" w:unhideWhenUsed="1"/>
-    <w:lsdException w:name="Table List 8" w:semiHidden="1" w:unhideWhenUsed="1"/>
-    <w:lsdException w:name="Table 3D effects 1" w:semiHidden="1" w:unhideWhenUsed="1"/>
-    <w:lsdException w:name="Table 3D effects 2" w:semiHidden="1" w:unhideWhenUsed="1"/>
-    <w:lsdException w:name="Table 3D effects 3" w:semiHidden="1" w:unhideWhenUsed="1"/>
-    <w:lsdException w:name="Table Contemporary" w:semiHidden="1" w:unhideWhenUsed="1"/>
-    <w:lsdException w:name="Table Elegant" w:semiHidden="1" w:unhideWhenUsed="1"/>
-    <w:lsdException w:name="Table Professional" w:semiHidden="1" w:unhideWhenUsed="1"/>
-    <w:lsdException w:name="Table Subtle 1" w:semiHidden="1" w:unhideWhenUsed="1"/>
-    <w:lsdException w:name="Table Subtle 2" w:semiHidden="1" w:unhideWhenUsed="1"/>
-    <w:lsdException w:name="Table Web 1" w:semiHidden="1" w:unhideWhenUsed="1"/>
-    <w:lsdException w:name="Table Web 2" w:semiHidden="1" w:unhideWhenUsed="1"/>
-    <w:lsdException w:name="Table Web 3" w:semiHidden="1" w:unhideWhenUsed="1"/>
-    <w:lsdException w:name="Balloon Text" w:semiHidden="1" w:unhideWhenUsed="1"/>
-    <w:lsdException w:name="Table Grid" w:uiPriority="39"/>
-    <w:lsdException w:name="Table Theme" w:semiHidden="1" w:unhideWhenUsed="1"/>
-    <w:lsdException w:name="Placeholder Text" w:semiHidden="1"/>
-    <w:lsdException w:name="No Spacing" w:uiPriority="1" w:qFormat="1"/>
-    <w:lsdException w:name="Light Shading" w:uiPriority="60"/>
-    <w:lsdException w:name="Light List" w:uiPriority="61"/>
-    <w:lsdException w:name="Light Grid" w:uiPriority="62"/>
-    <w:lsdException w:name="Medium Shading 1" w:uiPriority="63"/>
-    <w:lsdException w:name="Medium Shading 2" w:uiPriority="64"/>
-    <w:lsdException w:name="Medium List 1" w:uiPriority="65"/>
-    <w:lsdException w:name="Medium List 2" w:uiPriority="66"/>
-    <w:lsdException w:name="Medium Grid 1" w:uiPriority="67"/>
-    <w:lsdException w:name="Medium Grid 2" w:uiPriority="68"/>
-    <w:lsdException w:name="Medium Grid 3" w:uiPriority="69"/>
-    <w:lsdException w:name="Dark List" w:uiPriority="70"/>
-    <w:lsdException w:name="Colorful Shading" w:uiPriority="71"/>
-    <w:lsdException w:name="Colorful List" w:uiPriority="72"/>
-    <w:lsdException w:name="Colorful Grid" w:uiPriority="73"/>
-    <w:lsdException w:name="Light Shading Accent 1" w:uiPriority="60"/>
-    <w:lsdException w:name="Light List Accent 1" w:uiPriority="61"/>
-    <w:lsdException w:name="Light Grid Accent 1" w:uiPriority="62"/>
-    <w:lsdException w:name="Medium Shading 1 Accent 1" w:uiPriority="63"/>
-    <w:lsdException w:name="Medium Shading 2 Accent 1" w:uiPriority="64"/>
-    <w:lsdException w:name="Medium List 1 Accent 1" w:uiPriority="65"/>
-    <w:lsdException w:name="Revision" w:semiHidden="1"/>
-    <w:lsdException w:name="List Paragraph" w:uiPriority="34" w:qFormat="1"/>
-    <w:lsdException w:name="Quote" w:uiPriority="29" w:qFormat="1"/>
-    <w:lsdException w:name="Intense Quote" w:uiPriority="30" w:qFormat="1"/>
-    <w:lsdException w:name="Medium List 2 Accent 1" w:uiPriority="66"/>
-    <w:lsdException w:name="Medium Grid 1 Accent 1" w:uiPriority="67"/>
-    <w:lsdException w:name="Medium Grid 2 Accent 1" w:uiPriority="68"/>
-    <w:lsdException w:name="Medium Grid 3 Accent 1" w:uiPriority="69"/>
-    <w:lsdException w:name="Dark List Accent 1" w:uiPriority="70"/>
-    <w:lsdException w:name="Colorful Shading Accent 1" w:uiPriority="71"/>
-    <w:lsdException w:name="Colorful List Accent 1" w:uiPriority="72"/>
-    <w:lsdException w:name="Colorful Grid Accent 1" w:uiPriority="73"/>
-    <w:lsdException w:name="Light Shading Accent 2" w:uiPriority="60"/>
-    <w:lsdException w:name="Light List Accent 2" w:uiPriority="61"/>
-    <w:lsdException w:name="Light Grid Accent 2" w:uiPriority="62"/>
-    <w:lsdException w:name="Medium Shading 1 Accent 2" w:uiPriority="63"/>
-    <w:lsdException w:name="Medium Shading 2 Accent 2" w:uiPriority="64"/>
-    <w:lsdException w:name="Medium List 1 Accent 2" w:uiPriority="65"/>
-    <w:lsdException w:name="Medium List 2 Accent 2" w:uiPriority="66"/>
-    <w:lsdException w:name="Medium Grid 1 Accent 2" w:uiPriority="67"/>
-    <w:lsdException w:name="Medium Grid 2 Accent 2" w:uiPriority="68"/>
-    <w:lsdException w:name="Medium Grid 3 Accent 2" w:uiPriority="69"/>
-    <w:lsdException w:name="Dark List Accent 2" w:uiPriority="70"/>
-    <w:lsdException w:name="Colorful Shading Accent 2" w:uiPriority="71"/>
-    <w:lsdException w:name="Colorful List Accent 2" w:uiPriority="72"/>
-    <w:lsdException w:name="Colorful Grid Accent 2" w:uiPriority="73"/>
-    <w:lsdException w:name="Light Shading Accent 3" w:uiPriority="60"/>
-    <w:lsdException w:name="Light List Accent 3" w:uiPriority="61"/>
-    <w:lsdException w:name="Light Grid Accent 3" w:uiPriority="62"/>
-    <w:lsdException w:name="Medium Shading 1 Accent 3" w:uiPriority="63"/>
-    <w:lsdException w:name="Medium Shading 2 Accent 3" w:uiPriority="64"/>
-    <w:lsdException w:name="Medium List 1 Accent 3" w:uiPriority="65"/>
-    <w:lsdException w:name="Medium List 2 Accent 3" w:uiPriority="66"/>
-    <w:lsdException w:name="Medium Grid 1 Accent 3" w:uiPriority="67"/>
-    <w:lsdException w:name="Medium Grid 2 Accent 3" w:uiPriority="68"/>
-    <w:lsdException w:name="Medium Grid 3 Accent 3" w:uiPriority="69"/>
-    <w:lsdException w:name="Dark List Accent 3" w:uiPriority="70"/>
-    <w:lsdException w:name="Colorful Shading Accent 3" w:uiPriority="71"/>
-    <w:lsdException w:name="Colorful List Accent 3" w:uiPriority="72"/>
-    <w:lsdException w:name="Colorful Grid Accent 3" w:uiPriority="73"/>
-    <w:lsdException w:name="Light Shading Accent 4" w:uiPriority="60"/>
-    <w:lsdException w:name="Light List Accent 4" w:uiPriority="61"/>
-    <w:lsdException w:name="Light Grid Accent 4" w:uiPriority="62"/>
-    <w:lsdException w:name="Medium Shading 1 Accent 4" w:uiPriority="63"/>
-    <w:lsdException w:name="Medium Shading 2 Accent 4" w:uiPriority="64"/>
-    <w:lsdException w:name="Medium List 1 Accent 4" w:uiPriority="65"/>
-    <w:lsdException w:name="Medium List 2 Accent 4" w:uiPriority="66"/>
-    <w:lsdException w:name="Medium Grid 1 Accent 4" w:uiPriority="67"/>
-    <w:lsdException w:name="Medium Grid 2 Accent 4" w:uiPriority="68"/>
-    <w:lsdException w:name="Medium Grid 3 Accent 4" w:uiPriority="69"/>
-    <w:lsdException w:name="Dark List Accent 4" w:uiPriority="70"/>
-    <w:lsdException w:name="Colorful Shading Accent 4" w:uiPriority="71"/>
-    <w:lsdException w:name="Colorful List Accent 4" w:uiPriority="72"/>
-    <w:lsdException w:name="Colorful Grid Accent 4" w:uiPriority="73"/>
-    <w:lsdException w:name="Light Shading Accent 5" w:uiPriority="60"/>
-    <w:lsdException w:name="Light List Accent 5" w:uiPriority="61"/>
-    <w:lsdException w:name="Light Grid Accent 5" w:uiPriority="62"/>
-    <w:lsdException w:name="Medium Shading 1 Accent 5" w:uiPriority="63"/>
-    <w:lsdException w:name="Medium Shading 2 Accent 5" w:uiPriority="64"/>
-    <w:lsdException w:name="Medium List 1 Accent 5" w:uiPriority="65"/>
-    <w:lsdException w:name="Medium List 2 Accent 5" w:uiPriority="66"/>
-    <w:lsdException w:name="Medium Grid 1 Accent 5" w:uiPriority="67"/>
-    <w:lsdException w:name="Medium Grid 2 Accent 5" w:uiPriority="68"/>
-    <w:lsdException w:name="Medium Grid 3 Accent 5" w:uiPriority="69"/>
-    <w:lsdException w:name="Dark List Accent 5" w:uiPriority="70"/>
-    <w:lsdException w:name="Colorful Shading Accent 5" w:uiPriority="71"/>
-    <w:lsdException w:name="Colorful List Accent 5" w:uiPriority="72"/>
-    <w:lsdException w:name="Colorful Grid Accent 5" w:uiPriority="73"/>
-    <w:lsdException w:name="Light Shading Accent 6" w:uiPriority="60"/>
-    <w:lsdException w:name="Light List Accent 6" w:uiPriority="61"/>
-    <w:lsdException w:name="Light Grid Accent 6" w:uiPriority="62"/>
-    <w:lsdException w:name="Medium Shading 1 Accent 6" w:uiPriority="63"/>
-    <w:lsdException w:name="Medium Shading 2 Accent 6" w:uiPriority="64"/>
-    <w:lsdException w:name="Medium List 1 Accent 6" w:uiPriority="65"/>
-    <w:lsdException w:name="Medium List 2 Accent 6" w:uiPriority="66"/>
-    <w:lsdException w:name="Medium Grid 1 Accent 6" w:uiPriority="67"/>
-    <w:lsdException w:name="Medium Grid 2 Accent 6" w:uiPriority="68"/>
-    <w:lsdException w:name="Medium Grid 3 Accent 6" w:uiPriority="69"/>
-    <w:lsdException w:name="Dark List Accent 6" w:uiPriority="70"/>
-    <w:lsdException w:name="Colorful Shading Accent 6" w:uiPriority="71"/>
-    <w:lsdException w:name="Colorful List Accent 6" w:uiPriority="72"/>
-    <w:lsdException w:name="Colorful Grid Accent 6" w:uiPriority="73"/>
-    <w:lsdException w:name="Subtle Emphasis" w:uiPriority="19" w:qFormat="1"/>
-    <w:lsdException w:name="Intense Emphasis" w:uiPriority="21" w:qFormat="1"/>
-    <w:lsdException w:name="Subtle Reference" w:uiPriority="31" w:qFormat="1"/>
-    <w:lsdException w:name="Intense Reference" w:uiPriority="32" w:qFormat="1"/>
-    <w:lsdException w:name="Book Title" w:uiPriority="33" w:qFormat="1"/>
-    <w:lsdException w:name="Bibliography" w:semiHidden="1" w:uiPriority="37" w:unhideWhenUsed="1"/>
-    <w:lsdException w:name="TOC Heading" w:semiHidden="1" w:uiPriority="39" w:unhideWhenUsed="1" w:qFormat="1"/>
-    <w:lsdException w:name="Plain Table 1" w:uiPriority="41"/>
-    <w:lsdException w:name="Plain Table 2" w:uiPriority="42"/>
-    <w:lsdException w:name="Plain Table 3" w:uiPriority="43"/>
-    <w:lsdException w:name="Plain Table 4" w:uiPriority="44"/>
-    <w:lsdException w:name="Plain Table 5" w:uiPriority="45"/>
-    <w:lsdException w:name="Grid Table Light" w:uiPriority="40"/>
-    <w:lsdException w:name="Grid Table 1 Light" w:uiPriority="46"/>
-    <w:lsdException w:name="Grid Table 2" w:uiPriority="47"/>
-    <w:lsdException w:name="Grid Table 3" w:uiPriority="48"/>
-    <w:lsdException w:name="Grid Table 4" w:uiPriority="49"/>
-    <w:lsdException w:name="Grid Table 5 Dark" w:uiPriority="50"/>
-    <w:lsdException w:name="Grid Table 6 Colorful" w:uiPriority="51"/>
-    <w:lsdException w:name="Grid Table 7 Colorful" w:uiPriority="52"/>
-    <w:lsdException w:name="Grid Table 1 Light Accent 1" w:uiPriority="46"/>
-    <w:lsdException w:name="Grid Table 2 Accent 1" w:uiPriority="47"/>
-    <w:lsdException w:name="Grid Table 3 Accent 1" w:uiPriority="48"/>
-    <w:lsdException w:name="Grid Table 4 Accent 1" w:uiPriority="49"/>
-    <w:lsdException w:name="Grid Table 5 Dark Accent 1" w:uiPriority="50"/>
-    <w:lsdException w:name="Grid Table 6 Colorful Accent 1" w:uiPriority="51"/>
-    <w:lsdException w:name="Grid Table 7 Colorful Accent 1" w:uiPriority="52"/>
-    <w:lsdException w:name="Grid Table 1 Light Accent 2" w:uiPriority="46"/>
-    <w:lsdException w:name="Grid Table 2 Accent 2" w:uiPriority="47"/>
-    <w:lsdException w:name="Grid Table 3 Accent 2" w:uiPriority="48"/>
-    <w:lsdException w:name="Grid Table 4 Accent 2" w:uiPriority="49"/>
-    <w:lsdException w:name="Grid Table 5 Dark Accent 2" w:uiPriority="50"/>
-    <w:lsdException w:name="Grid Table 6 Colorful Accent 2" w:uiPriority="51"/>
-    <w:lsdException w:name="Grid Table 7 Colorful Accent 2" w:uiPriority="52"/>
-    <w:lsdException w:name="Grid Table 1 Light Accent 3" w:uiPriority="46"/>
-    <w:lsdException w:name="Grid Table 2 Accent 3" w:uiPriority="47"/>
-    <w:lsdException w:name="Grid Table 3 Accent 3" w:uiPriority="48"/>
-    <w:lsdException w:name="Grid Table 4 Accent 3" w:uiPriority="49"/>
-    <w:lsdException w:name="Grid Table 5 Dark Accent 3" w:uiPriority="50"/>
-    <w:lsdException w:name="Grid Table 6 Colorful Accent 3" w:uiPriority="51"/>
-    <w:lsdException w:name="Grid Table 7 Colorful Accent 3" w:uiPriority="52"/>
-    <w:lsdException w:name="Grid Table 1 Light Accent 4" w:uiPriority="46"/>
-    <w:lsdException w:name="Grid Table 2 Accent 4" w:uiPriority="47"/>
-    <w:lsdException w:name="Grid Table 3 Accent 4" w:uiPriority="48"/>
-    <w:lsdException w:name="Grid Table 4 Accent 4" w:uiPriority="49"/>
-    <w:lsdException w:name="Grid Table 5 Dark Accent 4" w:uiPriority="50"/>
-    <w:lsdException w:name="Grid Table 6 Colorful Accent 4" w:uiPriority="51"/>
-    <w:lsdException w:name="Grid Table 7 Colorful Accent 4" w:uiPriority="52"/>
-    <w:lsdException w:name="Grid Table 1 Light Accent 5" w:uiPriority="46"/>
-    <w:lsdException w:name="Grid Table 2 Accent 5" w:uiPriority="47"/>
-    <w:lsdException w:name="Grid Table 3 Accent 5" w:uiPriority="48"/>
-    <w:lsdException w:name="Grid Table 4 Accent 5" w:uiPriority="49"/>
-    <w:lsdException w:name="Grid Table 5 Dark Accent 5" w:uiPriority="50"/>
-    <w:lsdException w:name="Grid Table 6 Colorful Accent 5" w:uiPriority="51"/>
-    <w:lsdException w:name="Grid Table 7 Colorful Accent 5" w:uiPriority="52"/>
-    <w:lsdException w:name="Grid Table 1 Light Accent 6" w:uiPriority="46"/>
-    <w:lsdException w:name="Grid Table 2 Accent 6" w:uiPriority="47"/>
-    <w:lsdException w:name="Grid Table 3 Accent 6" w:uiPriority="48"/>
-    <w:lsdException w:name="Grid Table 4 Accent 6" w:uiPriority="49"/>
-    <w:lsdException w:name="Grid Table 5 Dark Accent 6" w:uiPriority="50"/>
-    <w:lsdException w:name="Grid Table 6 Colorful Accent 6" w:uiPriority="51"/>
-    <w:lsdException w:name="Grid Table 7 Colorful Accent 6" w:uiPriority="52"/>
-    <w:lsdException w:name="List Table 1 Light" w:uiPriority="46"/>
-    <w:lsdException w:name="List Table 2" w:uiPriority="47"/>
-    <w:lsdException w:name="List Table 3" w:uiPriority="48"/>
-    <w:lsdException w:name="List Table 4" w:uiPriority="49"/>
-    <w:lsdException w:name="List Table 5 Dark" w:uiPriority="50"/>
-    <w:lsdException w:name="List Table 6 Colorful" w:uiPriority="51"/>
-    <w:lsdException w:name="List Table 7 Colorful" w:uiPriority="52"/>
-    <w:lsdException w:name="List Table 1 Light Accent 1" w:uiPriority="46"/>
-    <w:lsdException w:name="List Table 2 Accent 1" w:uiPriority="47"/>
-    <w:lsdException w:name="List Table 3 Accent 1" w:uiPriority="48"/>
-    <w:lsdException w:name="List Table 4 Accent 1" w:uiPriority="49"/>
-    <w:lsdException w:name="List Table 5 Dark Accent 1" w:uiPriority="50"/>
-    <w:lsdException w:name="List Table 6 Colorful Accent 1" w:uiPriority="51"/>
-    <w:lsdException w:name="List Table 7 Colorful Accent 1" w:uiPriority="52"/>
-    <w:lsdException w:name="List Table 1 Light Accent 2" w:uiPriority="46"/>
-    <w:lsdException w:name="List Table 2 Accent 2" w:uiPriority="47"/>
-    <w:lsdException w:name="List Table 3 Accent 2" w:uiPriority="48"/>
-    <w:lsdException w:name="List Table 4 Accent 2" w:uiPriority="49"/>
-    <w:lsdException w:name="List Table 5 Dark Accent 2" w:uiPriority="50"/>
-    <w:lsdException w:name="List Table 6 Colorful Accent 2" w:uiPriority="51"/>
-    <w:lsdException w:name="List Table 7 Colorful Accent 2" w:uiPriority="52"/>
-    <w:lsdException w:name="List Table 1 Light Accent 3" w:uiPriority="46"/>
-    <w:lsdException w:name="List Table 2 Accent 3" w:uiPriority="47"/>
-    <w:lsdException w:name="List Table 3 Accent 3" w:uiPriority="48"/>
-    <w:lsdException w:name="List Table 4 Accent 3" w:uiPriority="49"/>
-    <w:lsdException w:name="List Table 5 Dark Accent 3" w:uiPriority="50"/>
-    <w:lsdException w:name="List Table 6 Colorful Accent 3" w:uiPriority="51"/>
-    <w:lsdException w:name="List Table 7 Colorful Accent 3" w:uiPriority="52"/>
-    <w:lsdException w:name="List Table 1 Light Accent 4" w:uiPriority="46"/>
-    <w:lsdException w:name="List Table 2 Accent 4" w:uiPriority="47"/>
-    <w:lsdException w:name="List Table 3 Accent 4" w:uiPriority="48"/>
-    <w:lsdException w:name="List Table 4 Accent 4" w:uiPriority="49"/>
-    <w:lsdException w:name="List Table 5 Dark Accent 4" w:uiPriority="50"/>
-    <w:lsdException w:name="List Table 6 Colorful Accent 4" w:uiPriority="51"/>
-    <w:lsdException w:name="List Table 7 Colorful Accent 4" w:uiPriority="52"/>
-    <w:lsdException w:name="List Table 1 Light Accent 5" w:uiPriority="46"/>
-    <w:lsdException w:name="List Table 2 Accent 5" w:uiPriority="47"/>
-    <w:lsdException w:name="List Table 3 Accent 5" w:uiPriority="48"/>
-    <w:lsdException w:name="List Table 4 Accent 5" w:uiPriority="49"/>
-    <w:lsdException w:name="List Table 5 Dark Accent 5" w:uiPriority="50"/>
-    <w:lsdException w:name="List Table 6 Colorful Accent 5" w:uiPriority="51"/>
-    <w:lsdException w:name="List Table 7 Colorful Accent 5" w:uiPriority="52"/>
-    <w:lsdException w:name="List Table 1 Light Accent 6" w:uiPriority="46"/>
-    <w:lsdException w:name="List Table 2 Accent 6" w:uiPriority="47"/>
-    <w:lsdException w:name="List Table 3 Accent 6" w:uiPriority="48"/>
-    <w:lsdException w:name="List Table 4 Accent 6" w:uiPriority="49"/>
-    <w:lsdException w:name="List Table 5 Dark Accent 6" w:uiPriority="50"/>
-    <w:lsdException w:name="List Table 6 Colorful Accent 6" w:uiPriority="51"/>
-    <w:lsdException w:name="List Table 7 Colorful Accent 6" w:uiPriority="52"/>
+  <w:latentStyles w:defLockedState="0" w:defUIPriority="99" w:defSemiHidden="1" w:defUnhideWhenUsed="1" w:defQFormat="0" w:count="276">
+    <w:lsdException w:name="Normal" w:semiHidden="0" w:uiPriority="0" w:unhideWhenUsed="0" w:qFormat="1"/>
+    <w:lsdException w:name="heading 1" w:semiHidden="0" w:uiPriority="9" w:unhideWhenUsed="0" w:qFormat="1"/>
+    <w:lsdException w:name="heading 2" w:uiPriority="9" w:qFormat="1"/>
+    <w:lsdException w:name="heading 3" w:uiPriority="9" w:qFormat="1"/>
+    <w:lsdException w:name="heading 4" w:uiPriority="9" w:qFormat="1"/>
+    <w:lsdException w:name="heading 5" w:uiPriority="9" w:qFormat="1"/>
+    <w:lsdException w:name="heading 6" w:uiPriority="9" w:qFormat="1"/>
+    <w:lsdException w:name="heading 7" w:uiPriority="9" w:qFormat="1"/>
+    <w:lsdException w:name="heading 8" w:uiPriority="9" w:qFormat="1"/>
+    <w:lsdException w:name="heading 9" w:uiPriority="9" w:qFormat="1"/>
+    <w:lsdException w:name="toc 1" w:uiPriority="39"/>
+    <w:lsdException w:name="toc 2" w:uiPriority="39"/>
+    <w:lsdException w:name="toc 3" w:uiPriority="39"/>
+    <w:lsdException w:name="toc 4" w:uiPriority="39"/>
+    <w:lsdException w:name="toc 5" w:uiPriority="39"/>
+    <w:lsdException w:name="toc 6" w:uiPriority="39"/>
+    <w:lsdException w:name="toc 7" w:uiPriority="39"/>
+    <w:lsdException w:name="toc 8" w:uiPriority="39"/>
+    <w:lsdException w:name="toc 9" w:uiPriority="39"/>
+    <w:lsdException w:name="caption" w:uiPriority="35" w:qFormat="1"/>
+    <w:lsdException w:name="Title" w:semiHidden="0" w:uiPriority="10" w:unhideWhenUsed="0" w:qFormat="1"/>
+    <w:lsdException w:name="Default Paragraph Font" w:uiPriority="1"/>
+    <w:lsdException w:name="Subtitle" w:semiHidden="0" w:uiPriority="11" w:unhideWhenUsed="0" w:qFormat="1"/>
+    <w:lsdException w:name="Strong" w:semiHidden="0" w:uiPriority="22" w:unhideWhenUsed="0" w:qFormat="1"/>
+    <w:lsdException w:name="Emphasis" w:semiHidden="0" w:uiPriority="20" w:unhideWhenUsed="0" w:qFormat="1"/>
+    <w:lsdException w:name="Table Grid" w:semiHidden="0" w:uiPriority="39" w:unhideWhenUsed="0"/>
+    <w:lsdException w:name="Note Level 1" w:semiHidden="0" w:unhideWhenUsed="0"/>
+    <w:lsdException w:name="Note Level 2" w:semiHidden="0" w:unhideWhenUsed="0"/>
+    <w:lsdException w:name="Note Level 3" w:semiHidden="0" w:unhideWhenUsed="0"/>
+    <w:lsdException w:name="Note Level 4" w:semiHidden="0" w:unhideWhenUsed="0"/>
+    <w:lsdException w:name="Note Level 5" w:semiHidden="0" w:unhideWhenUsed="0"/>
+    <w:lsdException w:name="Note Level 6" w:semiHidden="0" w:unhideWhenUsed="0"/>
+    <w:lsdException w:name="Note Level 7" w:semiHidden="0" w:unhideWhenUsed="0"/>
+    <w:lsdException w:name="Note Level 8" w:semiHidden="0" w:unhideWhenUsed="0"/>
+    <w:lsdException w:name="Note Level 9" w:semiHidden="0" w:unhideWhenUsed="0"/>
+    <w:lsdException w:name="Placeholder Text" w:unhideWhenUsed="0"/>
+    <w:lsdException w:name="No Spacing" w:semiHidden="0" w:uiPriority="1" w:unhideWhenUsed="0" w:qFormat="1"/>
+    <w:lsdException w:name="Light Shading" w:semiHidden="0" w:uiPriority="60" w:unhideWhenUsed="0"/>
+    <w:lsdException w:name="Light List" w:semiHidden="0" w:uiPriority="61" w:unhideWhenUsed="0"/>
+    <w:lsdException w:name="Light Grid" w:semiHidden="0" w:uiPriority="62" w:unhideWhenUsed="0"/>
+    <w:lsdException w:name="Medium Shading 1" w:semiHidden="0" w:uiPriority="63" w:unhideWhenUsed="0"/>
+    <w:lsdException w:name="Medium Shading 2" w:semiHidden="0" w:uiPriority="64" w:unhideWhenUsed="0"/>
+    <w:lsdException w:name="Medium List 1" w:semiHidden="0" w:uiPriority="65" w:unhideWhenUsed="0"/>
+    <w:lsdException w:name="Medium List 2" w:semiHidden="0" w:uiPriority="66" w:unhideWhenUsed="0"/>
+    <w:lsdException w:name="Medium Grid 1" w:semiHidden="0" w:uiPriority="67" w:unhideWhenUsed="0"/>
+    <w:lsdException w:name="Medium Grid 2" w:semiHidden="0" w:uiPriority="68" w:unhideWhenUsed="0"/>
+    <w:lsdException w:name="Medium Grid 3" w:semiHidden="0" w:uiPriority="69" w:unhideWhenUsed="0"/>
+    <w:lsdException w:name="Dark List" w:semiHidden="0" w:uiPriority="70" w:unhideWhenUsed="0"/>
+    <w:lsdException w:name="Colorful Shading" w:semiHidden="0" w:uiPriority="71" w:unhideWhenUsed="0"/>
+    <w:lsdException w:name="Colorful List" w:semiHidden="0" w:uiPriority="72" w:unhideWhenUsed="0"/>
+    <w:lsdException w:name="Colorful Grid" w:semiHidden="0" w:uiPriority="73" w:unhideWhenUsed="0"/>
+    <w:lsdException w:name="Light Shading Accent 1" w:semiHidden="0" w:uiPriority="60" w:unhideWhenUsed="0"/>
+    <w:lsdException w:name="Light List Accent 1" w:semiHidden="0" w:uiPriority="61" w:unhideWhenUsed="0"/>
+    <w:lsdException w:name="Light Grid Accent 1" w:semiHidden="0" w:uiPriority="62" w:unhideWhenUsed="0"/>
+    <w:lsdException w:name="Medium Shading 1 Accent 1" w:semiHidden="0" w:uiPriority="63" w:unhideWhenUsed="0"/>
+    <w:lsdException w:name="Medium Shading 2 Accent 1" w:semiHidden="0" w:uiPriority="64" w:unhideWhenUsed="0"/>
+    <w:lsdException w:name="Medium List 1 Accent 1" w:semiHidden="0" w:uiPriority="65" w:unhideWhenUsed="0"/>
+    <w:lsdException w:name="Revision" w:unhideWhenUsed="0"/>
+    <w:lsdException w:name="List Paragraph" w:semiHidden="0" w:uiPriority="34" w:unhideWhenUsed="0" w:qFormat="1"/>
+    <w:lsdException w:name="Quote" w:semiHidden="0" w:uiPriority="29" w:unhideWhenUsed="0" w:qFormat="1"/>
+    <w:lsdException w:name="Intense Quote" w:semiHidden="0" w:uiPriority="30" w:unhideWhenUsed="0" w:qFormat="1"/>
+    <w:lsdException w:name="Medium List 2 Accent 1" w:semiHidden="0" w:uiPriority="66" w:unhideWhenUsed="0"/>
+    <w:lsdException w:name="Medium Grid 1 Accent 1" w:semiHidden="0" w:uiPriority="67" w:unhideWhenUsed="0"/>
+    <w:lsdException w:name="Medium Grid 2 Accent 1" w:semiHidden="0" w:uiPriority="68" w:unhideWhenUsed="0"/>
+    <w:lsdException w:name="Medium Grid 3 Accent 1" w:semiHidden="0" w:uiPriority="69" w:unhideWhenUsed="0"/>
+    <w:lsdException w:name="Dark List Accent 1" w:semiHidden="0" w:uiPriority="70" w:unhideWhenUsed="0"/>
+    <w:lsdException w:name="Colorful Shading Accent 1" w:semiHidden="0" w:uiPriority="71" w:unhideWhenUsed="0"/>
+    <w:lsdException w:name="Colorful List Accent 1" w:semiHidden="0" w:uiPriority="72" w:unhideWhenUsed="0"/>
+    <w:lsdException w:name="Colorful Grid Accent 1" w:semiHidden="0" w:uiPriority="73" w:unhideWhenUsed="0"/>
+    <w:lsdException w:name="Light Shading Accent 2" w:semiHidden="0" w:uiPriority="60" w:unhideWhenUsed="0"/>
+    <w:lsdException w:name="Light List Accent 2" w:semiHidden="0" w:uiPriority="61" w:unhideWhenUsed="0"/>
+    <w:lsdException w:name="Light Grid Accent 2" w:semiHidden="0" w:uiPriority="62" w:unhideWhenUsed="0"/>
+    <w:lsdException w:name="Medium Shading 1 Accent 2" w:semiHidden="0" w:uiPriority="63" w:unhideWhenUsed="0"/>
+    <w:lsdException w:name="Medium Shading 2 Accent 2" w:semiHidden="0" w:uiPriority="64" w:unhideWhenUsed="0"/>
+    <w:lsdException w:name="Medium List 1 Accent 2" w:semiHidden="0" w:uiPriority="65" w:unhideWhenUsed="0"/>
+    <w:lsdException w:name="Medium List 2 Accent 2" w:semiHidden="0" w:uiPriority="66" w:unhideWhenUsed="0"/>
+    <w:lsdException w:name="Medium Grid 1 Accent 2" w:semiHidden="0" w:uiPriority="67" w:unhideWhenUsed="0"/>
+    <w:lsdException w:name="Medium Grid 2 Accent 2" w:semiHidden="0" w:uiPriority="68" w:unhideWhenUsed="0"/>
+    <w:lsdException w:name="Medium Grid 3 Accent 2" w:semiHidden="0" w:uiPriority="69" w:unhideWhenUsed="0"/>
+    <w:lsdException w:name="Dark List Accent 2" w:semiHidden="0" w:uiPriority="70" w:unhideWhenUsed="0"/>
+    <w:lsdException w:name="Colorful Shading Accent 2" w:semiHidden="0" w:uiPriority="71" w:unhideWhenUsed="0"/>
+    <w:lsdException w:name="Colorful List Accent 2" w:semiHidden="0" w:uiPriority="72" w:unhideWhenUsed="0"/>
+    <w:lsdException w:name="Colorful Grid Accent 2" w:semiHidden="0" w:uiPriority="73" w:unhideWhenUsed="0"/>
+    <w:lsdException w:name="Light Shading Accent 3" w:semiHidden="0" w:uiPriority="60" w:unhideWhenUsed="0"/>
+    <w:lsdException w:name="Light List Accent 3" w:semiHidden="0" w:uiPriority="61" w:unhideWhenUsed="0"/>
+    <w:lsdException w:name="Light Grid Accent 3" w:semiHidden="0" w:uiPriority="62" w:unhideWhenUsed="0"/>
+    <w:lsdException w:name="Medium Shading 1 Accent 3" w:semiHidden="0" w:uiPriority="63" w:unhideWhenUsed="0"/>
+    <w:lsdException w:name="Medium Shading 2 Accent 3" w:semiHidden="0" w:uiPriority="64" w:unhideWhenUsed="0"/>
+    <w:lsdException w:name="Medium List 1 Accent 3" w:semiHidden="0" w:uiPriority="65" w:unhideWhenUsed="0"/>
+    <w:lsdException w:name="Medium List 2 Accent 3" w:semiHidden="0" w:uiPriority="66" w:unhideWhenUsed="0"/>
+    <w:lsdException w:name="Medium Grid 1 Accent 3" w:semiHidden="0" w:uiPriority="67" w:unhideWhenUsed="0"/>
+    <w:lsdException w:name="Medium Grid 2 Accent 3" w:semiHidden="0" w:uiPriority="68" w:unhideWhenUsed="0"/>
+    <w:lsdException w:name="Medium Grid 3 Accent 3" w:semiHidden="0" w:uiPriority="69" w:unhideWhenUsed="0"/>
+    <w:lsdException w:name="Dark List Accent 3" w:semiHidden="0" w:uiPriority="70" w:unhideWhenUsed="0"/>
+    <w:lsdException w:name="Colorful Shading Accent 3" w:semiHidden="0" w:uiPriority="71" w:unhideWhenUsed="0"/>
+    <w:lsdException w:name="Colorful List Accent 3" w:semiHidden="0" w:uiPriority="72" w:unhideWhenUsed="0"/>
+    <w:lsdException w:name="Colorful Grid Accent 3" w:semiHidden="0" w:uiPriority="73" w:unhideWhenUsed="0"/>
+    <w:lsdException w:name="Light Shading Accent 4" w:semiHidden="0" w:uiPriority="60" w:unhideWhenUsed="0"/>
+    <w:lsdException w:name="Light List Accent 4" w:semiHidden="0" w:uiPriority="61" w:unhideWhenUsed="0"/>
+    <w:lsdException w:name="Light Grid Accent 4" w:semiHidden="0" w:uiPriority="62" w:unhideWhenUsed="0"/>
+    <w:lsdException w:name="Medium Shading 1 Accent 4" w:semiHidden="0" w:uiPriority="63" w:unhideWhenUsed="0"/>
+    <w:lsdException w:name="Medium Shading 2 Accent 4" w:semiHidden="0" w:uiPriority="64" w:unhideWhenUsed="0"/>
+    <w:lsdException w:name="Medium List 1 Accent 4" w:semiHidden="0" w:uiPriority="65" w:unhideWhenUsed="0"/>
+    <w:lsdException w:name="Medium List 2 Accent 4" w:semiHidden="0" w:uiPriority="66" w:unhideWhenUsed="0"/>
+    <w:lsdException w:name="Medium Grid 1 Accent 4" w:semiHidden="0" w:uiPriority="67" w:unhideWhenUsed="0"/>
+    <w:lsdException w:name="Medium Grid 2 Accent 4" w:semiHidden="0" w:uiPriority="68" w:unhideWhenUsed="0"/>
+    <w:lsdException w:name="Medium Grid 3 Accent 4" w:semiHidden="0" w:uiPriority="69" w:unhideWhenUsed="0"/>
+    <w:lsdException w:name="Dark List Accent 4" w:semiHidden="0" w:uiPriority="70" w:unhideWhenUsed="0"/>
+    <w:lsdException w:name="Colorful Shading Accent 4" w:semiHidden="0" w:uiPriority="71" w:unhideWhenUsed="0"/>
+    <w:lsdException w:name="Colorful List Accent 4" w:semiHidden="0" w:uiPriority="72" w:unhideWhenUsed="0"/>
+    <w:lsdException w:name="Colorful Grid Accent 4" w:semiHidden="0" w:uiPriority="73" w:unhideWhenUsed="0"/>
+    <w:lsdException w:name="Light Shading Accent 5" w:semiHidden="0" w:uiPriority="60" w:unhideWhenUsed="0"/>
+    <w:lsdException w:name="Light List Accent 5" w:semiHidden="0" w:uiPriority="61" w:unhideWhenUsed="0"/>
+    <w:lsdException w:name="Light Grid Accent 5" w:semiHidden="0" w:uiPriority="62" w:unhideWhenUsed="0"/>
+    <w:lsdException w:name="Medium Shading 1 Accent 5" w:semiHidden="0" w:uiPriority="63" w:unhideWhenUsed="0"/>
+    <w:lsdException w:name="Medium Shading 2 Accent 5" w:semiHidden="0" w:uiPriority="64" w:unhideWhenUsed="0"/>
+    <w:lsdException w:name="Medium List 1 Accent 5" w:semiHidden="0" w:uiPriority="65" w:unhideWhenUsed="0"/>
+    <w:lsdException w:name="Medium List 2 Accent 5" w:semiHidden="0" w:uiPriority="66" w:unhideWhenUsed="0"/>
+    <w:lsdException w:name="Medium Grid 1 Accent 5" w:semiHidden="0" w:uiPriority="67" w:unhideWhenUsed="0"/>
+    <w:lsdException w:name="Medium Grid 2 Accent 5" w:semiHidden="0" w:uiPriority="68" w:unhideWhenUsed="0"/>
+    <w:lsdException w:name="Medium Grid 3 Accent 5" w:semiHidden="0" w:uiPriority="69" w:unhideWhenUsed="0"/>
+    <w:lsdException w:name="Dark List Accent 5" w:semiHidden="0" w:uiPriority="70" w:unhideWhenUsed="0"/>
+    <w:lsdException w:name="Colorful Shading Accent 5" w:semiHidden="0" w:uiPriority="71" w:unhideWhenUsed="0"/>
+    <w:lsdException w:name="Colorful List Accent 5" w:semiHidden="0" w:uiPriority="72" w:unhideWhenUsed="0"/>
+    <w:lsdException w:name="Colorful Grid Accent 5" w:semiHidden="0" w:uiPriority="73" w:unhideWhenUsed="0"/>
+    <w:lsdException w:name="Light Shading Accent 6" w:semiHidden="0" w:uiPriority="60" w:unhideWhenUsed="0"/>
+    <w:lsdException w:name="Light List Accent 6" w:semiHidden="0" w:uiPriority="61" w:unhideWhenUsed="0"/>
+    <w:lsdException w:name="Light Grid Accent 6" w:semiHidden="0" w:uiPriority="62" w:unhideWhenUsed="0"/>
+    <w:lsdException w:name="Medium Shading 1 Accent 6" w:semiHidden="0" w:uiPriority="63" w:unhideWhenUsed="0"/>
+    <w:lsdException w:name="Medium Shading 2 Accent 6" w:semiHidden="0" w:uiPriority="64" w:unhideWhenUsed="0"/>
+    <w:lsdException w:name="Medium List 1 Accent 6" w:semiHidden="0" w:uiPriority="65" w:unhideWhenUsed="0"/>
+    <w:lsdException w:name="Medium List 2 Accent 6" w:semiHidden="0" w:uiPriority="66" w:unhideWhenUsed="0"/>
+    <w:lsdException w:name="Medium Grid 1 Accent 6" w:semiHidden="0" w:uiPriority="67" w:unhideWhenUsed="0"/>
+    <w:lsdException w:name="Medium Grid 2 Accent 6" w:semiHidden="0" w:uiPriority="68" w:unhideWhenUsed="0"/>
+    <w:lsdException w:name="Medium Grid 3 Accent 6" w:semiHidden="0" w:uiPriority="69" w:unhideWhenUsed="0"/>
+    <w:lsdException w:name="Dark List Accent 6" w:semiHidden="0" w:uiPriority="70" w:unhideWhenUsed="0"/>
+    <w:lsdException w:name="Colorful Shading Accent 6" w:semiHidden="0" w:uiPriority="71" w:unhideWhenUsed="0"/>
+    <w:lsdException w:name="Colorful List Accent 6" w:semiHidden="0" w:uiPriority="72" w:unhideWhenUsed="0"/>
+    <w:lsdException w:name="Colorful Grid Accent 6" w:semiHidden="0" w:uiPriority="73" w:unhideWhenUsed="0"/>
+    <w:lsdException w:name="Subtle Emphasis" w:semiHidden="0" w:uiPriority="19" w:unhideWhenUsed="0" w:qFormat="1"/>
+    <w:lsdException w:name="Intense Emphasis" w:semiHidden="0" w:uiPriority="21" w:unhideWhenUsed="0" w:qFormat="1"/>
+    <w:lsdException w:name="Subtle Reference" w:semiHidden="0" w:uiPriority="31" w:unhideWhenUsed="0" w:qFormat="1"/>
+    <w:lsdException w:name="Intense Reference" w:semiHidden="0" w:uiPriority="32" w:unhideWhenUsed="0" w:qFormat="1"/>
+    <w:lsdException w:name="Book Title" w:semiHidden="0" w:uiPriority="33" w:unhideWhenUsed="0" w:qFormat="1"/>
+    <w:lsdException w:name="Bibliography" w:uiPriority="37"/>
+    <w:lsdException w:name="TOC Heading" w:uiPriority="39" w:qFormat="1"/>
   </w:latentStyles>
   <w:style w:type="paragraph" w:default="1" w:styleId="Normal">
     <w:name w:val="Normal"/>
@@ -1443,7 +1639,456 @@
       <w:u w:val="single"/>
     </w:rPr>
   </w:style>
+  <w:style w:type="paragraph" w:styleId="BalloonText">
+    <w:name w:val="Balloon Text"/>
+    <w:basedOn w:val="Normal"/>
+    <w:link w:val="BalloonTextChar"/>
+    <w:uiPriority w:val="99"/>
+    <w:semiHidden/>
+    <w:unhideWhenUsed/>
+    <w:rsid w:val="005176B0"/>
+    <w:pPr>
+      <w:spacing w:after="0" w:line="240" w:lineRule="auto"/>
+    </w:pPr>
+    <w:rPr>
+      <w:rFonts w:ascii="Lucida Grande" w:hAnsi="Lucida Grande" w:cs="Lucida Grande"/>
+      <w:sz w:val="18"/>
+      <w:szCs w:val="18"/>
+    </w:rPr>
+  </w:style>
+  <w:style w:type="character" w:customStyle="1" w:styleId="BalloonTextChar">
+    <w:name w:val="Balloon Text Char"/>
+    <w:basedOn w:val="DefaultParagraphFont"/>
+    <w:link w:val="BalloonText"/>
+    <w:uiPriority w:val="99"/>
+    <w:semiHidden/>
+    <w:rsid w:val="005176B0"/>
+    <w:rPr>
+      <w:rFonts w:ascii="Lucida Grande" w:hAnsi="Lucida Grande" w:cs="Lucida Grande"/>
+      <w:noProof/>
+      <w:sz w:val="18"/>
+      <w:szCs w:val="18"/>
+    </w:rPr>
+  </w:style>
 </w:styles>
+</file>
+
+<file path=word/stylesWithEffects.xml><?xml version="1.0" encoding="utf-8"?>
+<w:styles xmlns:wpc="http://schemas.microsoft.com/office/word/2010/wordprocessingCanvas" xmlns:mo="http://schemas.microsoft.com/office/mac/office/2008/main" xmlns:mc="http://schemas.openxmlformats.org/markup-compatibility/2006" xmlns:mv="urn:schemas-microsoft-com:mac:vml" xmlns:o="urn:schemas-microsoft-com:office:office" xmlns:r="http://schemas.openxmlformats.org/officeDocument/2006/relationships" xmlns:m="http://schemas.openxmlformats.org/officeDocument/2006/math" xmlns:v="urn:schemas-microsoft-com:vml" xmlns:wp14="http://schemas.microsoft.com/office/word/2010/wordprocessingDrawing" xmlns:wp="http://schemas.openxmlformats.org/drawingml/2006/wordprocessingDrawing" xmlns:w10="urn:schemas-microsoft-com:office:word" xmlns:w="http://schemas.openxmlformats.org/wordprocessingml/2006/main" xmlns:w14="http://schemas.microsoft.com/office/word/2010/wordml" xmlns:wpg="http://schemas.microsoft.com/office/word/2010/wordprocessingGroup" xmlns:wpi="http://schemas.microsoft.com/office/word/2010/wordprocessingInk" xmlns:wne="http://schemas.microsoft.com/office/word/2006/wordml" xmlns:wps="http://schemas.microsoft.com/office/word/2010/wordprocessingShape" mc:Ignorable="w14 wp14">
+  <w:docDefaults>
+    <w:rPrDefault>
+      <w:rPr>
+        <w:rFonts w:asciiTheme="minorHAnsi" w:eastAsiaTheme="minorHAnsi" w:hAnsiTheme="minorHAnsi" w:cstheme="minorBidi"/>
+        <w:sz w:val="22"/>
+        <w:szCs w:val="22"/>
+        <w:lang w:val="nl-NL" w:eastAsia="en-US" w:bidi="ar-SA"/>
+      </w:rPr>
+    </w:rPrDefault>
+    <w:pPrDefault>
+      <w:pPr>
+        <w:spacing w:after="160" w:line="259" w:lineRule="auto"/>
+      </w:pPr>
+    </w:pPrDefault>
+  </w:docDefaults>
+  <w:latentStyles w:defLockedState="0" w:defUIPriority="99" w:defSemiHidden="1" w:defUnhideWhenUsed="1" w:defQFormat="0" w:count="276">
+    <w:lsdException w:name="Normal" w:semiHidden="0" w:uiPriority="0" w:unhideWhenUsed="0" w:qFormat="1"/>
+    <w:lsdException w:name="heading 1" w:semiHidden="0" w:uiPriority="9" w:unhideWhenUsed="0" w:qFormat="1"/>
+    <w:lsdException w:name="heading 2" w:uiPriority="9" w:qFormat="1"/>
+    <w:lsdException w:name="heading 3" w:uiPriority="9" w:qFormat="1"/>
+    <w:lsdException w:name="heading 4" w:uiPriority="9" w:qFormat="1"/>
+    <w:lsdException w:name="heading 5" w:uiPriority="9" w:qFormat="1"/>
+    <w:lsdException w:name="heading 6" w:uiPriority="9" w:qFormat="1"/>
+    <w:lsdException w:name="heading 7" w:uiPriority="9" w:qFormat="1"/>
+    <w:lsdException w:name="heading 8" w:uiPriority="9" w:qFormat="1"/>
+    <w:lsdException w:name="heading 9" w:uiPriority="9" w:qFormat="1"/>
+    <w:lsdException w:name="toc 1" w:uiPriority="39"/>
+    <w:lsdException w:name="toc 2" w:uiPriority="39"/>
+    <w:lsdException w:name="toc 3" w:uiPriority="39"/>
+    <w:lsdException w:name="toc 4" w:uiPriority="39"/>
+    <w:lsdException w:name="toc 5" w:uiPriority="39"/>
+    <w:lsdException w:name="toc 6" w:uiPriority="39"/>
+    <w:lsdException w:name="toc 7" w:uiPriority="39"/>
+    <w:lsdException w:name="toc 8" w:uiPriority="39"/>
+    <w:lsdException w:name="toc 9" w:uiPriority="39"/>
+    <w:lsdException w:name="caption" w:uiPriority="35" w:qFormat="1"/>
+    <w:lsdException w:name="Title" w:semiHidden="0" w:uiPriority="10" w:unhideWhenUsed="0" w:qFormat="1"/>
+    <w:lsdException w:name="Default Paragraph Font" w:uiPriority="1"/>
+    <w:lsdException w:name="Subtitle" w:semiHidden="0" w:uiPriority="11" w:unhideWhenUsed="0" w:qFormat="1"/>
+    <w:lsdException w:name="Strong" w:semiHidden="0" w:uiPriority="22" w:unhideWhenUsed="0" w:qFormat="1"/>
+    <w:lsdException w:name="Emphasis" w:semiHidden="0" w:uiPriority="20" w:unhideWhenUsed="0" w:qFormat="1"/>
+    <w:lsdException w:name="Table Grid" w:semiHidden="0" w:uiPriority="39" w:unhideWhenUsed="0"/>
+    <w:lsdException w:name="Note Level 1" w:semiHidden="0" w:unhideWhenUsed="0"/>
+    <w:lsdException w:name="Note Level 2" w:semiHidden="0" w:unhideWhenUsed="0"/>
+    <w:lsdException w:name="Note Level 3" w:semiHidden="0" w:unhideWhenUsed="0"/>
+    <w:lsdException w:name="Note Level 4" w:semiHidden="0" w:unhideWhenUsed="0"/>
+    <w:lsdException w:name="Note Level 5" w:semiHidden="0" w:unhideWhenUsed="0"/>
+    <w:lsdException w:name="Note Level 6" w:semiHidden="0" w:unhideWhenUsed="0"/>
+    <w:lsdException w:name="Note Level 7" w:semiHidden="0" w:unhideWhenUsed="0"/>
+    <w:lsdException w:name="Note Level 8" w:semiHidden="0" w:unhideWhenUsed="0"/>
+    <w:lsdException w:name="Note Level 9" w:semiHidden="0" w:unhideWhenUsed="0"/>
+    <w:lsdException w:name="Placeholder Text" w:unhideWhenUsed="0"/>
+    <w:lsdException w:name="No Spacing" w:semiHidden="0" w:uiPriority="1" w:unhideWhenUsed="0" w:qFormat="1"/>
+    <w:lsdException w:name="Light Shading" w:semiHidden="0" w:uiPriority="60" w:unhideWhenUsed="0"/>
+    <w:lsdException w:name="Light List" w:semiHidden="0" w:uiPriority="61" w:unhideWhenUsed="0"/>
+    <w:lsdException w:name="Light Grid" w:semiHidden="0" w:uiPriority="62" w:unhideWhenUsed="0"/>
+    <w:lsdException w:name="Medium Shading 1" w:semiHidden="0" w:uiPriority="63" w:unhideWhenUsed="0"/>
+    <w:lsdException w:name="Medium Shading 2" w:semiHidden="0" w:uiPriority="64" w:unhideWhenUsed="0"/>
+    <w:lsdException w:name="Medium List 1" w:semiHidden="0" w:uiPriority="65" w:unhideWhenUsed="0"/>
+    <w:lsdException w:name="Medium List 2" w:semiHidden="0" w:uiPriority="66" w:unhideWhenUsed="0"/>
+    <w:lsdException w:name="Medium Grid 1" w:semiHidden="0" w:uiPriority="67" w:unhideWhenUsed="0"/>
+    <w:lsdException w:name="Medium Grid 2" w:semiHidden="0" w:uiPriority="68" w:unhideWhenUsed="0"/>
+    <w:lsdException w:name="Medium Grid 3" w:semiHidden="0" w:uiPriority="69" w:unhideWhenUsed="0"/>
+    <w:lsdException w:name="Dark List" w:semiHidden="0" w:uiPriority="70" w:unhideWhenUsed="0"/>
+    <w:lsdException w:name="Colorful Shading" w:semiHidden="0" w:uiPriority="71" w:unhideWhenUsed="0"/>
+    <w:lsdException w:name="Colorful List" w:semiHidden="0" w:uiPriority="72" w:unhideWhenUsed="0"/>
+    <w:lsdException w:name="Colorful Grid" w:semiHidden="0" w:uiPriority="73" w:unhideWhenUsed="0"/>
+    <w:lsdException w:name="Light Shading Accent 1" w:semiHidden="0" w:uiPriority="60" w:unhideWhenUsed="0"/>
+    <w:lsdException w:name="Light List Accent 1" w:semiHidden="0" w:uiPriority="61" w:unhideWhenUsed="0"/>
+    <w:lsdException w:name="Light Grid Accent 1" w:semiHidden="0" w:uiPriority="62" w:unhideWhenUsed="0"/>
+    <w:lsdException w:name="Medium Shading 1 Accent 1" w:semiHidden="0" w:uiPriority="63" w:unhideWhenUsed="0"/>
+    <w:lsdException w:name="Medium Shading 2 Accent 1" w:semiHidden="0" w:uiPriority="64" w:unhideWhenUsed="0"/>
+    <w:lsdException w:name="Medium List 1 Accent 1" w:semiHidden="0" w:uiPriority="65" w:unhideWhenUsed="0"/>
+    <w:lsdException w:name="Revision" w:unhideWhenUsed="0"/>
+    <w:lsdException w:name="List Paragraph" w:semiHidden="0" w:uiPriority="34" w:unhideWhenUsed="0" w:qFormat="1"/>
+    <w:lsdException w:name="Quote" w:semiHidden="0" w:uiPriority="29" w:unhideWhenUsed="0" w:qFormat="1"/>
+    <w:lsdException w:name="Intense Quote" w:semiHidden="0" w:uiPriority="30" w:unhideWhenUsed="0" w:qFormat="1"/>
+    <w:lsdException w:name="Medium List 2 Accent 1" w:semiHidden="0" w:uiPriority="66" w:unhideWhenUsed="0"/>
+    <w:lsdException w:name="Medium Grid 1 Accent 1" w:semiHidden="0" w:uiPriority="67" w:unhideWhenUsed="0"/>
+    <w:lsdException w:name="Medium Grid 2 Accent 1" w:semiHidden="0" w:uiPriority="68" w:unhideWhenUsed="0"/>
+    <w:lsdException w:name="Medium Grid 3 Accent 1" w:semiHidden="0" w:uiPriority="69" w:unhideWhenUsed="0"/>
+    <w:lsdException w:name="Dark List Accent 1" w:semiHidden="0" w:uiPriority="70" w:unhideWhenUsed="0"/>
+    <w:lsdException w:name="Colorful Shading Accent 1" w:semiHidden="0" w:uiPriority="71" w:unhideWhenUsed="0"/>
+    <w:lsdException w:name="Colorful List Accent 1" w:semiHidden="0" w:uiPriority="72" w:unhideWhenUsed="0"/>
+    <w:lsdException w:name="Colorful Grid Accent 1" w:semiHidden="0" w:uiPriority="73" w:unhideWhenUsed="0"/>
+    <w:lsdException w:name="Light Shading Accent 2" w:semiHidden="0" w:uiPriority="60" w:unhideWhenUsed="0"/>
+    <w:lsdException w:name="Light List Accent 2" w:semiHidden="0" w:uiPriority="61" w:unhideWhenUsed="0"/>
+    <w:lsdException w:name="Light Grid Accent 2" w:semiHidden="0" w:uiPriority="62" w:unhideWhenUsed="0"/>
+    <w:lsdException w:name="Medium Shading 1 Accent 2" w:semiHidden="0" w:uiPriority="63" w:unhideWhenUsed="0"/>
+    <w:lsdException w:name="Medium Shading 2 Accent 2" w:semiHidden="0" w:uiPriority="64" w:unhideWhenUsed="0"/>
+    <w:lsdException w:name="Medium List 1 Accent 2" w:semiHidden="0" w:uiPriority="65" w:unhideWhenUsed="0"/>
+    <w:lsdException w:name="Medium List 2 Accent 2" w:semiHidden="0" w:uiPriority="66" w:unhideWhenUsed="0"/>
+    <w:lsdException w:name="Medium Grid 1 Accent 2" w:semiHidden="0" w:uiPriority="67" w:unhideWhenUsed="0"/>
+    <w:lsdException w:name="Medium Grid 2 Accent 2" w:semiHidden="0" w:uiPriority="68" w:unhideWhenUsed="0"/>
+    <w:lsdException w:name="Medium Grid 3 Accent 2" w:semiHidden="0" w:uiPriority="69" w:unhideWhenUsed="0"/>
+    <w:lsdException w:name="Dark List Accent 2" w:semiHidden="0" w:uiPriority="70" w:unhideWhenUsed="0"/>
+    <w:lsdException w:name="Colorful Shading Accent 2" w:semiHidden="0" w:uiPriority="71" w:unhideWhenUsed="0"/>
+    <w:lsdException w:name="Colorful List Accent 2" w:semiHidden="0" w:uiPriority="72" w:unhideWhenUsed="0"/>
+    <w:lsdException w:name="Colorful Grid Accent 2" w:semiHidden="0" w:uiPriority="73" w:unhideWhenUsed="0"/>
+    <w:lsdException w:name="Light Shading Accent 3" w:semiHidden="0" w:uiPriority="60" w:unhideWhenUsed="0"/>
+    <w:lsdException w:name="Light List Accent 3" w:semiHidden="0" w:uiPriority="61" w:unhideWhenUsed="0"/>
+    <w:lsdException w:name="Light Grid Accent 3" w:semiHidden="0" w:uiPriority="62" w:unhideWhenUsed="0"/>
+    <w:lsdException w:name="Medium Shading 1 Accent 3" w:semiHidden="0" w:uiPriority="63" w:unhideWhenUsed="0"/>
+    <w:lsdException w:name="Medium Shading 2 Accent 3" w:semiHidden="0" w:uiPriority="64" w:unhideWhenUsed="0"/>
+    <w:lsdException w:name="Medium List 1 Accent 3" w:semiHidden="0" w:uiPriority="65" w:unhideWhenUsed="0"/>
+    <w:lsdException w:name="Medium List 2 Accent 3" w:semiHidden="0" w:uiPriority="66" w:unhideWhenUsed="0"/>
+    <w:lsdException w:name="Medium Grid 1 Accent 3" w:semiHidden="0" w:uiPriority="67" w:unhideWhenUsed="0"/>
+    <w:lsdException w:name="Medium Grid 2 Accent 3" w:semiHidden="0" w:uiPriority="68" w:unhideWhenUsed="0"/>
+    <w:lsdException w:name="Medium Grid 3 Accent 3" w:semiHidden="0" w:uiPriority="69" w:unhideWhenUsed="0"/>
+    <w:lsdException w:name="Dark List Accent 3" w:semiHidden="0" w:uiPriority="70" w:unhideWhenUsed="0"/>
+    <w:lsdException w:name="Colorful Shading Accent 3" w:semiHidden="0" w:uiPriority="71" w:unhideWhenUsed="0"/>
+    <w:lsdException w:name="Colorful List Accent 3" w:semiHidden="0" w:uiPriority="72" w:unhideWhenUsed="0"/>
+    <w:lsdException w:name="Colorful Grid Accent 3" w:semiHidden="0" w:uiPriority="73" w:unhideWhenUsed="0"/>
+    <w:lsdException w:name="Light Shading Accent 4" w:semiHidden="0" w:uiPriority="60" w:unhideWhenUsed="0"/>
+    <w:lsdException w:name="Light List Accent 4" w:semiHidden="0" w:uiPriority="61" w:unhideWhenUsed="0"/>
+    <w:lsdException w:name="Light Grid Accent 4" w:semiHidden="0" w:uiPriority="62" w:unhideWhenUsed="0"/>
+    <w:lsdException w:name="Medium Shading 1 Accent 4" w:semiHidden="0" w:uiPriority="63" w:unhideWhenUsed="0"/>
+    <w:lsdException w:name="Medium Shading 2 Accent 4" w:semiHidden="0" w:uiPriority="64" w:unhideWhenUsed="0"/>
+    <w:lsdException w:name="Medium List 1 Accent 4" w:semiHidden="0" w:uiPriority="65" w:unhideWhenUsed="0"/>
+    <w:lsdException w:name="Medium List 2 Accent 4" w:semiHidden="0" w:uiPriority="66" w:unhideWhenUsed="0"/>
+    <w:lsdException w:name="Medium Grid 1 Accent 4" w:semiHidden="0" w:uiPriority="67" w:unhideWhenUsed="0"/>
+    <w:lsdException w:name="Medium Grid 2 Accent 4" w:semiHidden="0" w:uiPriority="68" w:unhideWhenUsed="0"/>
+    <w:lsdException w:name="Medium Grid 3 Accent 4" w:semiHidden="0" w:uiPriority="69" w:unhideWhenUsed="0"/>
+    <w:lsdException w:name="Dark List Accent 4" w:semiHidden="0" w:uiPriority="70" w:unhideWhenUsed="0"/>
+    <w:lsdException w:name="Colorful Shading Accent 4" w:semiHidden="0" w:uiPriority="71" w:unhideWhenUsed="0"/>
+    <w:lsdException w:name="Colorful List Accent 4" w:semiHidden="0" w:uiPriority="72" w:unhideWhenUsed="0"/>
+    <w:lsdException w:name="Colorful Grid Accent 4" w:semiHidden="0" w:uiPriority="73" w:unhideWhenUsed="0"/>
+    <w:lsdException w:name="Light Shading Accent 5" w:semiHidden="0" w:uiPriority="60" w:unhideWhenUsed="0"/>
+    <w:lsdException w:name="Light List Accent 5" w:semiHidden="0" w:uiPriority="61" w:unhideWhenUsed="0"/>
+    <w:lsdException w:name="Light Grid Accent 5" w:semiHidden="0" w:uiPriority="62" w:unhideWhenUsed="0"/>
+    <w:lsdException w:name="Medium Shading 1 Accent 5" w:semiHidden="0" w:uiPriority="63" w:unhideWhenUsed="0"/>
+    <w:lsdException w:name="Medium Shading 2 Accent 5" w:semiHidden="0" w:uiPriority="64" w:unhideWhenUsed="0"/>
+    <w:lsdException w:name="Medium List 1 Accent 5" w:semiHidden="0" w:uiPriority="65" w:unhideWhenUsed="0"/>
+    <w:lsdException w:name="Medium List 2 Accent 5" w:semiHidden="0" w:uiPriority="66" w:unhideWhenUsed="0"/>
+    <w:lsdException w:name="Medium Grid 1 Accent 5" w:semiHidden="0" w:uiPriority="67" w:unhideWhenUsed="0"/>
+    <w:lsdException w:name="Medium Grid 2 Accent 5" w:semiHidden="0" w:uiPriority="68" w:unhideWhenUsed="0"/>
+    <w:lsdException w:name="Medium Grid 3 Accent 5" w:semiHidden="0" w:uiPriority="69" w:unhideWhenUsed="0"/>
+    <w:lsdException w:name="Dark List Accent 5" w:semiHidden="0" w:uiPriority="70" w:unhideWhenUsed="0"/>
+    <w:lsdException w:name="Colorful Shading Accent 5" w:semiHidden="0" w:uiPriority="71" w:unhideWhenUsed="0"/>
+    <w:lsdException w:name="Colorful List Accent 5" w:semiHidden="0" w:uiPriority="72" w:unhideWhenUsed="0"/>
+    <w:lsdException w:name="Colorful Grid Accent 5" w:semiHidden="0" w:uiPriority="73" w:unhideWhenUsed="0"/>
+    <w:lsdException w:name="Light Shading Accent 6" w:semiHidden="0" w:uiPriority="60" w:unhideWhenUsed="0"/>
+    <w:lsdException w:name="Light List Accent 6" w:semiHidden="0" w:uiPriority="61" w:unhideWhenUsed="0"/>
+    <w:lsdException w:name="Light Grid Accent 6" w:semiHidden="0" w:uiPriority="62" w:unhideWhenUsed="0"/>
+    <w:lsdException w:name="Medium Shading 1 Accent 6" w:semiHidden="0" w:uiPriority="63" w:unhideWhenUsed="0"/>
+    <w:lsdException w:name="Medium Shading 2 Accent 6" w:semiHidden="0" w:uiPriority="64" w:unhideWhenUsed="0"/>
+    <w:lsdException w:name="Medium List 1 Accent 6" w:semiHidden="0" w:uiPriority="65" w:unhideWhenUsed="0"/>
+    <w:lsdException w:name="Medium List 2 Accent 6" w:semiHidden="0" w:uiPriority="66" w:unhideWhenUsed="0"/>
+    <w:lsdException w:name="Medium Grid 1 Accent 6" w:semiHidden="0" w:uiPriority="67" w:unhideWhenUsed="0"/>
+    <w:lsdException w:name="Medium Grid 2 Accent 6" w:semiHidden="0" w:uiPriority="68" w:unhideWhenUsed="0"/>
+    <w:lsdException w:name="Medium Grid 3 Accent 6" w:semiHidden="0" w:uiPriority="69" w:unhideWhenUsed="0"/>
+    <w:lsdException w:name="Dark List Accent 6" w:semiHidden="0" w:uiPriority="70" w:unhideWhenUsed="0"/>
+    <w:lsdException w:name="Colorful Shading Accent 6" w:semiHidden="0" w:uiPriority="71" w:unhideWhenUsed="0"/>
+    <w:lsdException w:name="Colorful List Accent 6" w:semiHidden="0" w:uiPriority="72" w:unhideWhenUsed="0"/>
+    <w:lsdException w:name="Colorful Grid Accent 6" w:semiHidden="0" w:uiPriority="73" w:unhideWhenUsed="0"/>
+    <w:lsdException w:name="Subtle Emphasis" w:semiHidden="0" w:uiPriority="19" w:unhideWhenUsed="0" w:qFormat="1"/>
+    <w:lsdException w:name="Intense Emphasis" w:semiHidden="0" w:uiPriority="21" w:unhideWhenUsed="0" w:qFormat="1"/>
+    <w:lsdException w:name="Subtle Reference" w:semiHidden="0" w:uiPriority="31" w:unhideWhenUsed="0" w:qFormat="1"/>
+    <w:lsdException w:name="Intense Reference" w:semiHidden="0" w:uiPriority="32" w:unhideWhenUsed="0" w:qFormat="1"/>
+    <w:lsdException w:name="Book Title" w:semiHidden="0" w:uiPriority="33" w:unhideWhenUsed="0" w:qFormat="1"/>
+    <w:lsdException w:name="Bibliography" w:uiPriority="37"/>
+    <w:lsdException w:name="TOC Heading" w:uiPriority="39" w:qFormat="1"/>
+  </w:latentStyles>
+  <w:style w:type="paragraph" w:default="1" w:styleId="Normal">
+    <w:name w:val="Normal"/>
+    <w:qFormat/>
+    <w:rPr>
+      <w:noProof/>
+    </w:rPr>
+  </w:style>
+  <w:style w:type="character" w:default="1" w:styleId="DefaultParagraphFont">
+    <w:name w:val="Default Paragraph Font"/>
+    <w:uiPriority w:val="1"/>
+    <w:semiHidden/>
+    <w:unhideWhenUsed/>
+  </w:style>
+  <w:style w:type="table" w:default="1" w:styleId="TableNormal">
+    <w:name w:val="Normal Table"/>
+    <w:uiPriority w:val="99"/>
+    <w:semiHidden/>
+    <w:unhideWhenUsed/>
+    <w:tblPr>
+      <w:tblInd w:w="0" w:type="dxa"/>
+      <w:tblCellMar>
+        <w:top w:w="0" w:type="dxa"/>
+        <w:left w:w="108" w:type="dxa"/>
+        <w:bottom w:w="0" w:type="dxa"/>
+        <w:right w:w="108" w:type="dxa"/>
+      </w:tblCellMar>
+    </w:tblPr>
+  </w:style>
+  <w:style w:type="numbering" w:default="1" w:styleId="NoList">
+    <w:name w:val="No List"/>
+    <w:uiPriority w:val="99"/>
+    <w:semiHidden/>
+    <w:unhideWhenUsed/>
+  </w:style>
+  <w:style w:type="character" w:styleId="Strong">
+    <w:name w:val="Strong"/>
+    <w:basedOn w:val="DefaultParagraphFont"/>
+    <w:uiPriority w:val="22"/>
+    <w:qFormat/>
+    <w:rsid w:val="00CA2410"/>
+    <w:rPr>
+      <w:b/>
+      <w:bCs/>
+    </w:rPr>
+  </w:style>
+  <w:style w:type="paragraph" w:styleId="ListParagraph">
+    <w:name w:val="List Paragraph"/>
+    <w:basedOn w:val="Normal"/>
+    <w:uiPriority w:val="34"/>
+    <w:qFormat/>
+    <w:rsid w:val="00376A59"/>
+    <w:pPr>
+      <w:ind w:left="720"/>
+      <w:contextualSpacing/>
+    </w:pPr>
+  </w:style>
+  <w:style w:type="character" w:styleId="Hyperlink">
+    <w:name w:val="Hyperlink"/>
+    <w:basedOn w:val="DefaultParagraphFont"/>
+    <w:uiPriority w:val="99"/>
+    <w:unhideWhenUsed/>
+    <w:rsid w:val="0042505C"/>
+    <w:rPr>
+      <w:color w:val="0563C1" w:themeColor="hyperlink"/>
+      <w:u w:val="single"/>
+    </w:rPr>
+  </w:style>
+  <w:style w:type="paragraph" w:styleId="BalloonText">
+    <w:name w:val="Balloon Text"/>
+    <w:basedOn w:val="Normal"/>
+    <w:link w:val="BalloonTextChar"/>
+    <w:uiPriority w:val="99"/>
+    <w:semiHidden/>
+    <w:unhideWhenUsed/>
+    <w:rsid w:val="005176B0"/>
+    <w:pPr>
+      <w:spacing w:after="0" w:line="240" w:lineRule="auto"/>
+    </w:pPr>
+    <w:rPr>
+      <w:rFonts w:ascii="Lucida Grande" w:hAnsi="Lucida Grande" w:cs="Lucida Grande"/>
+      <w:sz w:val="18"/>
+      <w:szCs w:val="18"/>
+    </w:rPr>
+  </w:style>
+  <w:style w:type="character" w:customStyle="1" w:styleId="BalloonTextChar">
+    <w:name w:val="Balloon Text Char"/>
+    <w:basedOn w:val="DefaultParagraphFont"/>
+    <w:link w:val="BalloonText"/>
+    <w:uiPriority w:val="99"/>
+    <w:semiHidden/>
+    <w:rsid w:val="005176B0"/>
+    <w:rPr>
+      <w:rFonts w:ascii="Lucida Grande" w:hAnsi="Lucida Grande" w:cs="Lucida Grande"/>
+      <w:noProof/>
+      <w:sz w:val="18"/>
+      <w:szCs w:val="18"/>
+    </w:rPr>
+  </w:style>
+</w:styles>
+</file>
+
+<file path=word/charts/chart1.xml><?xml version="1.0" encoding="utf-8"?>
+<c:chartSpace xmlns:c="http://schemas.openxmlformats.org/drawingml/2006/chart" xmlns:a="http://schemas.openxmlformats.org/drawingml/2006/main" xmlns:r="http://schemas.openxmlformats.org/officeDocument/2006/relationships">
+  <c:date1904 val="0"/>
+  <c:lang val="en-US"/>
+  <c:roundedCorners val="0"/>
+  <mc:AlternateContent xmlns:mc="http://schemas.openxmlformats.org/markup-compatibility/2006">
+    <mc:Choice xmlns:c14="http://schemas.microsoft.com/office/drawing/2007/8/2/chart" Requires="c14">
+      <c14:style val="118"/>
+    </mc:Choice>
+    <mc:Fallback>
+      <c:style val="18"/>
+    </mc:Fallback>
+  </mc:AlternateContent>
+  <c:chart>
+    <c:title>
+      <c:tx>
+        <c:rich>
+          <a:bodyPr/>
+          <a:lstStyle/>
+          <a:p>
+            <a:pPr>
+              <a:defRPr/>
+            </a:pPr>
+            <a:r>
+              <a:rPr lang="en-US"/>
+              <a:t>Total Game Time (minutes)</a:t>
+            </a:r>
+          </a:p>
+        </c:rich>
+      </c:tx>
+      <c:layout/>
+      <c:overlay val="0"/>
+    </c:title>
+    <c:autoTitleDeleted val="0"/>
+    <c:plotArea>
+      <c:layout/>
+      <c:barChart>
+        <c:barDir val="col"/>
+        <c:grouping val="clustered"/>
+        <c:varyColors val="0"/>
+        <c:ser>
+          <c:idx val="0"/>
+          <c:order val="0"/>
+          <c:invertIfNegative val="0"/>
+          <c:val>
+            <c:numRef>
+              <c:f>Sheet1!$C$1:$C$14</c:f>
+              <c:numCache>
+                <c:formatCode>General</c:formatCode>
+                <c:ptCount val="14"/>
+                <c:pt idx="0">
+                  <c:v>9.0</c:v>
+                </c:pt>
+                <c:pt idx="1">
+                  <c:v>4.0</c:v>
+                </c:pt>
+                <c:pt idx="2">
+                  <c:v>4.0</c:v>
+                </c:pt>
+                <c:pt idx="3">
+                  <c:v>5.0</c:v>
+                </c:pt>
+                <c:pt idx="4">
+                  <c:v>12.0</c:v>
+                </c:pt>
+                <c:pt idx="5">
+                  <c:v>6.0</c:v>
+                </c:pt>
+                <c:pt idx="6">
+                  <c:v>2.0</c:v>
+                </c:pt>
+                <c:pt idx="7">
+                  <c:v>18.0</c:v>
+                </c:pt>
+                <c:pt idx="8">
+                  <c:v>11.0</c:v>
+                </c:pt>
+                <c:pt idx="9">
+                  <c:v>10.0</c:v>
+                </c:pt>
+                <c:pt idx="10">
+                  <c:v>10.0</c:v>
+                </c:pt>
+                <c:pt idx="11">
+                  <c:v>3.0</c:v>
+                </c:pt>
+                <c:pt idx="12">
+                  <c:v>3.0</c:v>
+                </c:pt>
+                <c:pt idx="13">
+                  <c:v>12.0</c:v>
+                </c:pt>
+              </c:numCache>
+            </c:numRef>
+          </c:val>
+        </c:ser>
+        <c:dLbls>
+          <c:showLegendKey val="0"/>
+          <c:showVal val="0"/>
+          <c:showCatName val="0"/>
+          <c:showSerName val="0"/>
+          <c:showPercent val="0"/>
+          <c:showBubbleSize val="0"/>
+        </c:dLbls>
+        <c:gapWidth val="150"/>
+        <c:axId val="-2140652248"/>
+        <c:axId val="-2140495256"/>
+      </c:barChart>
+      <c:catAx>
+        <c:axId val="-2140652248"/>
+        <c:scaling>
+          <c:orientation val="minMax"/>
+        </c:scaling>
+        <c:delete val="0"/>
+        <c:axPos val="b"/>
+        <c:majorTickMark val="out"/>
+        <c:minorTickMark val="none"/>
+        <c:tickLblPos val="nextTo"/>
+        <c:crossAx val="-2140495256"/>
+        <c:crosses val="autoZero"/>
+        <c:auto val="1"/>
+        <c:lblAlgn val="ctr"/>
+        <c:lblOffset val="100"/>
+        <c:noMultiLvlLbl val="0"/>
+      </c:catAx>
+      <c:valAx>
+        <c:axId val="-2140495256"/>
+        <c:scaling>
+          <c:orientation val="minMax"/>
+        </c:scaling>
+        <c:delete val="0"/>
+        <c:axPos val="l"/>
+        <c:majorGridlines/>
+        <c:numFmt formatCode="General" sourceLinked="1"/>
+        <c:majorTickMark val="out"/>
+        <c:minorTickMark val="none"/>
+        <c:tickLblPos val="nextTo"/>
+        <c:crossAx val="-2140652248"/>
+        <c:crosses val="autoZero"/>
+        <c:crossBetween val="between"/>
+      </c:valAx>
+    </c:plotArea>
+    <c:plotVisOnly val="1"/>
+    <c:dispBlanksAs val="gap"/>
+    <c:showDLblsOverMax val="0"/>
+  </c:chart>
+  <c:externalData r:id="rId1">
+    <c:autoUpdate val="0"/>
+  </c:externalData>
+</c:chartSpace>
 </file>
 
 <file path=word/theme/theme1.xml><?xml version="1.0" encoding="utf-8"?>
@@ -1489,7 +2134,7 @@
     </a:clrScheme>
     <a:fontScheme name="Office">
       <a:majorFont>
-        <a:latin typeface="Calibri Light" panose="020F0302020204030204"/>
+        <a:latin typeface="Calibri Light"/>
         <a:ea typeface=""/>
         <a:cs typeface=""/>
         <a:font script="Jpan" typeface="ＭＳ ゴシック"/>
@@ -1524,7 +2169,7 @@
         <a:font script="Geor" typeface="Sylfaen"/>
       </a:majorFont>
       <a:minorFont>
-        <a:latin typeface="Calibri" panose="020F0502020204030204"/>
+        <a:latin typeface="Calibri"/>
         <a:ea typeface=""/>
         <a:cs typeface=""/>
         <a:font script="Jpan" typeface="ＭＳ 明朝"/>
@@ -1701,8 +2346,20 @@
   <a:extraClrSchemeLst/>
   <a:extLst>
     <a:ext uri="{05A4C25C-085E-4340-85A3-A5531E510DB2}">
-      <thm15:themeFamily xmlns:thm15="http://schemas.microsoft.com/office/thememl/2012/main" name="Office Theme" id="{62F939B6-93AF-4DB8-9C6B-D6C7DFDC589F}" vid="{4A3C46E8-61CC-4603-A589-7422A47A8E4A}"/>
+      <thm15:themeFamily xmlns:thm15="http://schemas.microsoft.com/office/thememl/2012/main" xmlns="" name="Office Theme" id="{62F939B6-93AF-4DB8-9C6B-D6C7DFDC589F}" vid="{4A3C46E8-61CC-4603-A589-7422A47A8E4A}"/>
     </a:ext>
   </a:extLst>
 </a:theme>
+</file>
+
+<file path=customXml/item1.xml><?xml version="1.0" encoding="utf-8"?>
+<b:Sources xmlns:b="http://schemas.openxmlformats.org/officeDocument/2006/bibliography" xmlns="http://schemas.openxmlformats.org/officeDocument/2006/bibliography" SelectedStyle="/APA.XSL" StyleName="APA"/>
+</file>
+
+<file path=customXml/itemProps1.xml><?xml version="1.0" encoding="utf-8"?>
+<ds:datastoreItem xmlns:ds="http://schemas.openxmlformats.org/officeDocument/2006/customXml" ds:itemID="{367D1C1B-52D5-0544-997B-AE7F2A13F8E3}">
+  <ds:schemaRefs>
+    <ds:schemaRef ds:uri="http://schemas.openxmlformats.org/officeDocument/2006/bibliography"/>
+  </ds:schemaRefs>
+</ds:datastoreItem>
 </file>
</xml_diff>